<commit_message>
add dynamic search functionality
</commit_message>
<xml_diff>
--- a/Internship-Report.docx
+++ b/Internship-Report.docx
@@ -2113,6 +2113,169 @@
           <w:lang w:val="en-US"/>
         </w:rPr>
         <w:tab/>
+      </w:r>
+    </w:p>
+    <w:p>
+      <w:pPr>
+        <w:rPr>
+          <w:sz w:val="28"/>
+          <w:szCs w:val="28"/>
+          <w:lang w:val="en-US"/>
+        </w:rPr>
+      </w:pPr>
+    </w:p>
+    <w:p>
+      <w:pPr>
+        <w:rPr>
+          <w:b/>
+          <w:bCs/>
+          <w:sz w:val="30"/>
+          <w:szCs w:val="30"/>
+          <w:lang w:val="en-US"/>
+        </w:rPr>
+      </w:pPr>
+      <w:r>
+        <w:rPr>
+          <w:b/>
+          <w:bCs/>
+          <w:sz w:val="30"/>
+          <w:szCs w:val="30"/>
+          <w:lang w:val="en-US"/>
+        </w:rPr>
+        <w:t xml:space="preserve">Date: </w:t>
+      </w:r>
+      <w:r>
+        <w:rPr>
+          <w:b/>
+          <w:bCs/>
+          <w:sz w:val="30"/>
+          <w:szCs w:val="30"/>
+          <w:lang w:val="en-US"/>
+        </w:rPr>
+        <w:t>1</w:t>
+      </w:r>
+      <w:r>
+        <w:rPr>
+          <w:b/>
+          <w:bCs/>
+          <w:sz w:val="30"/>
+          <w:szCs w:val="30"/>
+          <w:lang w:val="en-US"/>
+        </w:rPr>
+        <w:t>6</w:t>
+      </w:r>
+      <w:r>
+        <w:rPr>
+          <w:b/>
+          <w:bCs/>
+          <w:sz w:val="30"/>
+          <w:szCs w:val="30"/>
+          <w:lang w:val="en-US"/>
+        </w:rPr>
+        <w:t>/1/25</w:t>
+      </w:r>
+    </w:p>
+    <w:p>
+      <w:pPr>
+        <w:rPr>
+          <w:b/>
+          <w:bCs/>
+          <w:sz w:val="28"/>
+          <w:szCs w:val="28"/>
+          <w:lang w:val="en-US"/>
+        </w:rPr>
+      </w:pPr>
+      <w:r>
+        <w:rPr>
+          <w:b/>
+          <w:bCs/>
+          <w:sz w:val="28"/>
+          <w:szCs w:val="28"/>
+          <w:lang w:val="en-US"/>
+        </w:rPr>
+        <w:t>Topics:</w:t>
+      </w:r>
+    </w:p>
+    <w:p>
+      <w:pPr>
+        <w:pStyle w:val="ListParagraph"/>
+        <w:numPr>
+          <w:ilvl w:val="0"/>
+          <w:numId w:val="4"/>
+        </w:numPr>
+        <w:rPr>
+          <w:sz w:val="28"/>
+          <w:szCs w:val="28"/>
+          <w:lang w:val="en-US"/>
+        </w:rPr>
+      </w:pPr>
+      <w:r>
+        <w:rPr>
+          <w:sz w:val="24"/>
+          <w:szCs w:val="24"/>
+          <w:lang w:val="en-US"/>
+        </w:rPr>
+        <w:t xml:space="preserve">Implement Edit functionality in </w:t>
+      </w:r>
+      <w:r>
+        <w:rPr>
+          <w:sz w:val="24"/>
+          <w:szCs w:val="24"/>
+          <w:lang w:val="en-US"/>
+        </w:rPr>
+        <w:t>Memory CURD Assignment</w:t>
+      </w:r>
+      <w:r>
+        <w:rPr>
+          <w:sz w:val="24"/>
+          <w:szCs w:val="24"/>
+          <w:lang w:val="en-US"/>
+        </w:rPr>
+        <w:t>.</w:t>
+      </w:r>
+    </w:p>
+    <w:p>
+      <w:pPr>
+        <w:pStyle w:val="ListParagraph"/>
+        <w:numPr>
+          <w:ilvl w:val="0"/>
+          <w:numId w:val="4"/>
+        </w:numPr>
+        <w:rPr>
+          <w:sz w:val="28"/>
+          <w:szCs w:val="28"/>
+          <w:lang w:val="en-US"/>
+        </w:rPr>
+      </w:pPr>
+      <w:r>
+        <w:rPr>
+          <w:sz w:val="24"/>
+          <w:szCs w:val="24"/>
+          <w:lang w:val="en-US"/>
+        </w:rPr>
+        <w:t>Implement Dynamic Search.</w:t>
+      </w:r>
+    </w:p>
+    <w:p>
+      <w:pPr>
+        <w:pStyle w:val="ListParagraph"/>
+        <w:numPr>
+          <w:ilvl w:val="0"/>
+          <w:numId w:val="4"/>
+        </w:numPr>
+        <w:rPr>
+          <w:sz w:val="28"/>
+          <w:szCs w:val="28"/>
+          <w:lang w:val="en-US"/>
+        </w:rPr>
+      </w:pPr>
+      <w:r>
+        <w:rPr>
+          <w:sz w:val="24"/>
+          <w:szCs w:val="24"/>
+          <w:lang w:val="en-US"/>
+        </w:rPr>
+        <w:t>Implement Debounce Function for request limiting.</w:t>
       </w:r>
     </w:p>
     <w:p>
@@ -2223,7 +2386,7 @@
   <w:abstractNum w:abstractNumId="0" w15:restartNumberingAfterBreak="0">
     <w:nsid w:val="38CB142A"/>
     <w:multiLevelType w:val="hybridMultilevel"/>
-    <w:tmpl w:val="C31CB464"/>
+    <w:tmpl w:val="3936405C"/>
     <w:lvl w:ilvl="0" w:tplc="40090001">
       <w:start w:val="1"/>
       <w:numFmt w:val="bullet"/>

</xml_diff>

<commit_message>
TS Practice files and Complete Assignment-3
</commit_message>
<xml_diff>
--- a/Internship-Report.docx
+++ b/Internship-Report.docx
@@ -2666,6 +2666,226 @@
           <w:lang w:val="en-US"/>
         </w:rPr>
       </w:pPr>
+    </w:p>
+    <w:p>
+      <w:pPr>
+        <w:ind w:left="360"/>
+        <w:rPr>
+          <w:sz w:val="28"/>
+          <w:szCs w:val="28"/>
+          <w:lang w:val="en-US"/>
+        </w:rPr>
+      </w:pPr>
+    </w:p>
+    <w:p>
+      <w:pPr>
+        <w:rPr>
+          <w:b/>
+          <w:bCs/>
+          <w:sz w:val="30"/>
+          <w:szCs w:val="30"/>
+          <w:lang w:val="en-US"/>
+        </w:rPr>
+      </w:pPr>
+      <w:r>
+        <w:rPr>
+          <w:b/>
+          <w:bCs/>
+          <w:sz w:val="30"/>
+          <w:szCs w:val="30"/>
+          <w:lang w:val="en-US"/>
+        </w:rPr>
+        <w:t xml:space="preserve">Date: </w:t>
+      </w:r>
+      <w:r>
+        <w:rPr>
+          <w:b/>
+          <w:bCs/>
+          <w:sz w:val="30"/>
+          <w:szCs w:val="30"/>
+          <w:lang w:val="en-US"/>
+        </w:rPr>
+        <w:t>20</w:t>
+      </w:r>
+      <w:r>
+        <w:rPr>
+          <w:b/>
+          <w:bCs/>
+          <w:sz w:val="30"/>
+          <w:szCs w:val="30"/>
+          <w:lang w:val="en-US"/>
+        </w:rPr>
+        <w:t>/1/25</w:t>
+      </w:r>
+    </w:p>
+    <w:p>
+      <w:pPr>
+        <w:rPr>
+          <w:b/>
+          <w:bCs/>
+          <w:sz w:val="28"/>
+          <w:szCs w:val="28"/>
+          <w:lang w:val="en-US"/>
+        </w:rPr>
+      </w:pPr>
+      <w:r>
+        <w:rPr>
+          <w:b/>
+          <w:bCs/>
+          <w:sz w:val="28"/>
+          <w:szCs w:val="28"/>
+          <w:lang w:val="en-US"/>
+        </w:rPr>
+        <w:t>Topics:</w:t>
+      </w:r>
+    </w:p>
+    <w:p>
+      <w:pPr>
+        <w:pStyle w:val="ListParagraph"/>
+        <w:numPr>
+          <w:ilvl w:val="0"/>
+          <w:numId w:val="5"/>
+        </w:numPr>
+        <w:rPr>
+          <w:sz w:val="28"/>
+          <w:szCs w:val="28"/>
+          <w:lang w:val="en-US"/>
+        </w:rPr>
+      </w:pPr>
+      <w:r>
+        <w:rPr>
+          <w:sz w:val="28"/>
+          <w:szCs w:val="28"/>
+          <w:lang w:val="en-US"/>
+        </w:rPr>
+        <w:t>Aliases and Interfaces in TS.</w:t>
+      </w:r>
+    </w:p>
+    <w:p>
+      <w:pPr>
+        <w:pStyle w:val="ListParagraph"/>
+        <w:numPr>
+          <w:ilvl w:val="0"/>
+          <w:numId w:val="5"/>
+        </w:numPr>
+        <w:rPr>
+          <w:sz w:val="28"/>
+          <w:szCs w:val="28"/>
+          <w:lang w:val="en-US"/>
+        </w:rPr>
+      </w:pPr>
+      <w:r>
+        <w:rPr>
+          <w:sz w:val="28"/>
+          <w:szCs w:val="28"/>
+          <w:lang w:val="en-US"/>
+        </w:rPr>
+        <w:t>Union Types</w:t>
+      </w:r>
+      <w:r>
+        <w:rPr>
+          <w:sz w:val="28"/>
+          <w:szCs w:val="28"/>
+          <w:lang w:val="en-US"/>
+        </w:rPr>
+        <w:t xml:space="preserve"> in TS.</w:t>
+      </w:r>
+    </w:p>
+    <w:p>
+      <w:pPr>
+        <w:pStyle w:val="ListParagraph"/>
+        <w:numPr>
+          <w:ilvl w:val="0"/>
+          <w:numId w:val="5"/>
+        </w:numPr>
+        <w:rPr>
+          <w:sz w:val="28"/>
+          <w:szCs w:val="28"/>
+          <w:lang w:val="en-US"/>
+        </w:rPr>
+      </w:pPr>
+      <w:r>
+        <w:rPr>
+          <w:sz w:val="28"/>
+          <w:szCs w:val="28"/>
+          <w:lang w:val="en-US"/>
+        </w:rPr>
+        <w:t>Utility types in TS.</w:t>
+      </w:r>
+    </w:p>
+    <w:p>
+      <w:pPr>
+        <w:pStyle w:val="ListParagraph"/>
+        <w:numPr>
+          <w:ilvl w:val="0"/>
+          <w:numId w:val="5"/>
+        </w:numPr>
+        <w:rPr>
+          <w:sz w:val="28"/>
+          <w:szCs w:val="28"/>
+          <w:lang w:val="en-US"/>
+        </w:rPr>
+      </w:pPr>
+      <w:r>
+        <w:rPr>
+          <w:sz w:val="28"/>
+          <w:szCs w:val="28"/>
+          <w:lang w:val="en-US"/>
+        </w:rPr>
+        <w:t>Best Practices in TS.</w:t>
+      </w:r>
+    </w:p>
+    <w:p>
+      <w:pPr>
+        <w:pStyle w:val="ListParagraph"/>
+        <w:numPr>
+          <w:ilvl w:val="0"/>
+          <w:numId w:val="5"/>
+        </w:numPr>
+        <w:rPr>
+          <w:sz w:val="28"/>
+          <w:szCs w:val="28"/>
+          <w:lang w:val="en-US"/>
+        </w:rPr>
+      </w:pPr>
+      <w:r>
+        <w:rPr>
+          <w:sz w:val="28"/>
+          <w:szCs w:val="28"/>
+          <w:lang w:val="en-US"/>
+        </w:rPr>
+        <w:t>Monday Meeting</w:t>
+      </w:r>
+      <w:r>
+        <w:rPr>
+          <w:sz w:val="28"/>
+          <w:szCs w:val="28"/>
+          <w:lang w:val="en-US"/>
+        </w:rPr>
+        <w:t>.</w:t>
+      </w:r>
+    </w:p>
+    <w:p>
+      <w:pPr>
+        <w:pStyle w:val="ListParagraph"/>
+        <w:numPr>
+          <w:ilvl w:val="0"/>
+          <w:numId w:val="5"/>
+        </w:numPr>
+        <w:rPr>
+          <w:sz w:val="28"/>
+          <w:szCs w:val="28"/>
+          <w:lang w:val="en-US"/>
+        </w:rPr>
+      </w:pPr>
+      <w:r>
+        <w:rPr>
+          <w:sz w:val="28"/>
+          <w:szCs w:val="28"/>
+          <w:lang w:val="en-US"/>
+        </w:rPr>
+        <w:t>Implemented TODO in TS for DOM manipulation.</w:t>
+      </w:r>
     </w:p>
     <w:sectPr>
       <w:headerReference w:type="default" r:id="rId9"/>
@@ -2763,6 +2983,119 @@
 <file path=word/numbering.xml><?xml version="1.0" encoding="utf-8"?>
 <w:numbering xmlns:wpc="http://schemas.microsoft.com/office/word/2010/wordprocessingCanvas" xmlns:cx="http://schemas.microsoft.com/office/drawing/2014/chartex" xmlns:cx1="http://schemas.microsoft.com/office/drawing/2015/9/8/chartex" xmlns:cx2="http://schemas.microsoft.com/office/drawing/2015/10/21/chartex" xmlns:cx3="http://schemas.microsoft.com/office/drawing/2016/5/9/chartex" xmlns:cx4="http://schemas.microsoft.com/office/drawing/2016/5/10/chartex" xmlns:cx5="http://schemas.microsoft.com/office/drawing/2016/5/11/chartex" xmlns:cx6="http://schemas.microsoft.com/office/drawing/2016/5/12/chartex" xmlns:cx7="http://schemas.microsoft.com/office/drawing/2016/5/13/chartex" xmlns:cx8="http://schemas.microsoft.com/office/drawing/2016/5/14/chartex" xmlns:mc="http://schemas.openxmlformats.org/markup-compatibility/2006" xmlns:aink="http://schemas.microsoft.com/office/drawing/2016/ink" xmlns:am3d="http://schemas.microsoft.com/office/drawing/2017/model3d" xmlns:o="urn:schemas-microsoft-com:office:office" xmlns:r="http://schemas.openxmlformats.org/officeDocument/2006/relationships" xmlns:m="http://schemas.openxmlformats.org/officeDocument/2006/math" xmlns:v="urn:schemas-microsoft-com:vml" xmlns:wp14="http://schemas.microsoft.com/office/word/2010/wordprocessingDrawing" xmlns:wp="http://schemas.openxmlformats.org/drawingml/2006/wordprocessingDrawing" xmlns:w10="urn:schemas-microsoft-com:office:word" xmlns:w="http://schemas.openxmlformats.org/wordprocessingml/2006/main" xmlns:w14="http://schemas.microsoft.com/office/word/2010/wordml" xmlns:w15="http://schemas.microsoft.com/office/word/2012/wordml" xmlns:w16cex="http://schemas.microsoft.com/office/word/2018/wordml/cex" xmlns:w16cid="http://schemas.microsoft.com/office/word/2016/wordml/cid" xmlns:w16="http://schemas.microsoft.com/office/word/2018/wordml" xmlns:w16sdtdh="http://schemas.microsoft.com/office/word/2020/wordml/sdtdatahash" xmlns:w16se="http://schemas.microsoft.com/office/word/2015/wordml/symex" xmlns:wpg="http://schemas.microsoft.com/office/word/2010/wordprocessingGroup" xmlns:wpi="http://schemas.microsoft.com/office/word/2010/wordprocessingInk" xmlns:wne="http://schemas.microsoft.com/office/word/2006/wordml" xmlns:wps="http://schemas.microsoft.com/office/word/2010/wordprocessingShape" mc:Ignorable="w14 w15 w16se w16cid w16 w16cex w16sdtdh wp14">
   <w:abstractNum w:abstractNumId="0" w15:restartNumberingAfterBreak="0">
+    <w:nsid w:val="34FD04D4"/>
+    <w:multiLevelType w:val="hybridMultilevel"/>
+    <w:tmpl w:val="AFC21090"/>
+    <w:lvl w:ilvl="0" w:tplc="40090001">
+      <w:start w:val="1"/>
+      <w:numFmt w:val="bullet"/>
+      <w:lvlText w:val=""/>
+      <w:lvlJc w:val="left"/>
+      <w:pPr>
+        <w:ind w:left="1080" w:hanging="360"/>
+      </w:pPr>
+      <w:rPr>
+        <w:rFonts w:ascii="Symbol" w:hAnsi="Symbol" w:hint="default"/>
+      </w:rPr>
+    </w:lvl>
+    <w:lvl w:ilvl="1" w:tplc="40090003" w:tentative="1">
+      <w:start w:val="1"/>
+      <w:numFmt w:val="bullet"/>
+      <w:lvlText w:val="o"/>
+      <w:lvlJc w:val="left"/>
+      <w:pPr>
+        <w:ind w:left="1800" w:hanging="360"/>
+      </w:pPr>
+      <w:rPr>
+        <w:rFonts w:ascii="Courier New" w:hAnsi="Courier New" w:cs="Courier New" w:hint="default"/>
+      </w:rPr>
+    </w:lvl>
+    <w:lvl w:ilvl="2" w:tplc="40090005" w:tentative="1">
+      <w:start w:val="1"/>
+      <w:numFmt w:val="bullet"/>
+      <w:lvlText w:val=""/>
+      <w:lvlJc w:val="left"/>
+      <w:pPr>
+        <w:ind w:left="2520" w:hanging="360"/>
+      </w:pPr>
+      <w:rPr>
+        <w:rFonts w:ascii="Wingdings" w:hAnsi="Wingdings" w:hint="default"/>
+      </w:rPr>
+    </w:lvl>
+    <w:lvl w:ilvl="3" w:tplc="40090001" w:tentative="1">
+      <w:start w:val="1"/>
+      <w:numFmt w:val="bullet"/>
+      <w:lvlText w:val=""/>
+      <w:lvlJc w:val="left"/>
+      <w:pPr>
+        <w:ind w:left="3240" w:hanging="360"/>
+      </w:pPr>
+      <w:rPr>
+        <w:rFonts w:ascii="Symbol" w:hAnsi="Symbol" w:hint="default"/>
+      </w:rPr>
+    </w:lvl>
+    <w:lvl w:ilvl="4" w:tplc="40090003" w:tentative="1">
+      <w:start w:val="1"/>
+      <w:numFmt w:val="bullet"/>
+      <w:lvlText w:val="o"/>
+      <w:lvlJc w:val="left"/>
+      <w:pPr>
+        <w:ind w:left="3960" w:hanging="360"/>
+      </w:pPr>
+      <w:rPr>
+        <w:rFonts w:ascii="Courier New" w:hAnsi="Courier New" w:cs="Courier New" w:hint="default"/>
+      </w:rPr>
+    </w:lvl>
+    <w:lvl w:ilvl="5" w:tplc="40090005" w:tentative="1">
+      <w:start w:val="1"/>
+      <w:numFmt w:val="bullet"/>
+      <w:lvlText w:val=""/>
+      <w:lvlJc w:val="left"/>
+      <w:pPr>
+        <w:ind w:left="4680" w:hanging="360"/>
+      </w:pPr>
+      <w:rPr>
+        <w:rFonts w:ascii="Wingdings" w:hAnsi="Wingdings" w:hint="default"/>
+      </w:rPr>
+    </w:lvl>
+    <w:lvl w:ilvl="6" w:tplc="40090001" w:tentative="1">
+      <w:start w:val="1"/>
+      <w:numFmt w:val="bullet"/>
+      <w:lvlText w:val=""/>
+      <w:lvlJc w:val="left"/>
+      <w:pPr>
+        <w:ind w:left="5400" w:hanging="360"/>
+      </w:pPr>
+      <w:rPr>
+        <w:rFonts w:ascii="Symbol" w:hAnsi="Symbol" w:hint="default"/>
+      </w:rPr>
+    </w:lvl>
+    <w:lvl w:ilvl="7" w:tplc="40090003" w:tentative="1">
+      <w:start w:val="1"/>
+      <w:numFmt w:val="bullet"/>
+      <w:lvlText w:val="o"/>
+      <w:lvlJc w:val="left"/>
+      <w:pPr>
+        <w:ind w:left="6120" w:hanging="360"/>
+      </w:pPr>
+      <w:rPr>
+        <w:rFonts w:ascii="Courier New" w:hAnsi="Courier New" w:cs="Courier New" w:hint="default"/>
+      </w:rPr>
+    </w:lvl>
+    <w:lvl w:ilvl="8" w:tplc="40090005" w:tentative="1">
+      <w:start w:val="1"/>
+      <w:numFmt w:val="bullet"/>
+      <w:lvlText w:val=""/>
+      <w:lvlJc w:val="left"/>
+      <w:pPr>
+        <w:ind w:left="6840" w:hanging="360"/>
+      </w:pPr>
+      <w:rPr>
+        <w:rFonts w:ascii="Wingdings" w:hAnsi="Wingdings" w:hint="default"/>
+      </w:rPr>
+    </w:lvl>
+  </w:abstractNum>
+  <w:abstractNum w:abstractNumId="1" w15:restartNumberingAfterBreak="0">
     <w:nsid w:val="38CB142A"/>
     <w:multiLevelType w:val="hybridMultilevel"/>
     <w:tmpl w:val="8BEAF0A8"/>
@@ -2875,7 +3208,7 @@
       </w:rPr>
     </w:lvl>
   </w:abstractNum>
-  <w:abstractNum w:abstractNumId="1" w15:restartNumberingAfterBreak="0">
+  <w:abstractNum w:abstractNumId="2" w15:restartNumberingAfterBreak="0">
     <w:nsid w:val="39D5510C"/>
     <w:multiLevelType w:val="hybridMultilevel"/>
     <w:tmpl w:val="0C7C7100"/>
@@ -2988,7 +3321,7 @@
       </w:rPr>
     </w:lvl>
   </w:abstractNum>
-  <w:abstractNum w:abstractNumId="2" w15:restartNumberingAfterBreak="0">
+  <w:abstractNum w:abstractNumId="3" w15:restartNumberingAfterBreak="0">
     <w:nsid w:val="6B7B2103"/>
     <w:multiLevelType w:val="hybridMultilevel"/>
     <w:tmpl w:val="41F60DC0"/>
@@ -3101,7 +3434,7 @@
       </w:rPr>
     </w:lvl>
   </w:abstractNum>
-  <w:abstractNum w:abstractNumId="3" w15:restartNumberingAfterBreak="0">
+  <w:abstractNum w:abstractNumId="4" w15:restartNumberingAfterBreak="0">
     <w:nsid w:val="7B5826F8"/>
     <w:multiLevelType w:val="hybridMultilevel"/>
     <w:tmpl w:val="83F00F58"/>
@@ -3215,15 +3548,18 @@
     </w:lvl>
   </w:abstractNum>
   <w:num w:numId="1">
+    <w:abstractNumId w:val="3"/>
+  </w:num>
+  <w:num w:numId="2">
     <w:abstractNumId w:val="2"/>
   </w:num>
-  <w:num w:numId="2">
+  <w:num w:numId="3">
+    <w:abstractNumId w:val="4"/>
+  </w:num>
+  <w:num w:numId="4">
     <w:abstractNumId w:val="1"/>
   </w:num>
-  <w:num w:numId="3">
-    <w:abstractNumId w:val="3"/>
-  </w:num>
-  <w:num w:numId="4">
+  <w:num w:numId="5">
     <w:abstractNumId w:val="0"/>
   </w:num>
 </w:numbering>

</xml_diff>

<commit_message>
Start Implementing DBMS Task-1
</commit_message>
<xml_diff>
--- a/Internship-Report.docx
+++ b/Internship-Report.docx
@@ -1056,7 +1056,25 @@
           <w:szCs w:val="28"/>
           <w:lang w:val="en-US"/>
         </w:rPr>
-        <w:t xml:space="preserve">Chrome’s Devtool. </w:t>
+        <w:t xml:space="preserve">Chrome’s </w:t>
+      </w:r>
+      <w:proofErr w:type="spellStart"/>
+      <w:r>
+        <w:rPr>
+          <w:sz w:val="28"/>
+          <w:szCs w:val="28"/>
+          <w:lang w:val="en-US"/>
+        </w:rPr>
+        <w:t>Devtool</w:t>
+      </w:r>
+      <w:proofErr w:type="spellEnd"/>
+      <w:r>
+        <w:rPr>
+          <w:sz w:val="28"/>
+          <w:szCs w:val="28"/>
+          <w:lang w:val="en-US"/>
+        </w:rPr>
+        <w:t xml:space="preserve">. </w:t>
       </w:r>
     </w:p>
     <w:p>
@@ -1719,7 +1737,25 @@
           <w:szCs w:val="28"/>
           <w:lang w:val="en-US"/>
         </w:rPr>
-        <w:t xml:space="preserve">ES6+ Features (Template literals, Destructuring, Spread and </w:t>
+        <w:t xml:space="preserve">ES6+ Features (Template literals, </w:t>
+      </w:r>
+      <w:proofErr w:type="spellStart"/>
+      <w:r>
+        <w:rPr>
+          <w:sz w:val="28"/>
+          <w:szCs w:val="28"/>
+          <w:lang w:val="en-US"/>
+        </w:rPr>
+        <w:t>Destructuring</w:t>
+      </w:r>
+      <w:proofErr w:type="spellEnd"/>
+      <w:r>
+        <w:rPr>
+          <w:sz w:val="28"/>
+          <w:szCs w:val="28"/>
+          <w:lang w:val="en-US"/>
+        </w:rPr>
+        <w:t xml:space="preserve">, Spread and </w:t>
       </w:r>
       <w:r>
         <w:rPr>
@@ -2885,6 +2921,483 @@
           <w:lang w:val="en-US"/>
         </w:rPr>
         <w:t>Implemented TODO in TS for DOM manipulation.</w:t>
+      </w:r>
+    </w:p>
+    <w:p>
+      <w:pPr>
+        <w:pStyle w:val="ListParagraph"/>
+        <w:numPr>
+          <w:ilvl w:val="0"/>
+          <w:numId w:val="5"/>
+        </w:numPr>
+        <w:rPr>
+          <w:sz w:val="28"/>
+          <w:szCs w:val="28"/>
+          <w:lang w:val="en-US"/>
+        </w:rPr>
+      </w:pPr>
+      <w:r>
+        <w:rPr>
+          <w:sz w:val="28"/>
+          <w:szCs w:val="28"/>
+          <w:lang w:val="en-US"/>
+        </w:rPr>
+        <w:t>Complete Assignment-3.</w:t>
+      </w:r>
+    </w:p>
+    <w:p>
+      <w:pPr>
+        <w:pStyle w:val="ListParagraph"/>
+        <w:numPr>
+          <w:ilvl w:val="0"/>
+          <w:numId w:val="5"/>
+        </w:numPr>
+        <w:rPr>
+          <w:sz w:val="28"/>
+          <w:szCs w:val="28"/>
+          <w:lang w:val="en-US"/>
+        </w:rPr>
+      </w:pPr>
+      <w:r>
+        <w:rPr>
+          <w:sz w:val="28"/>
+          <w:szCs w:val="28"/>
+          <w:lang w:val="en-US"/>
+        </w:rPr>
+        <w:t>Complete Installation and Introduction of MySQL.</w:t>
+      </w:r>
+    </w:p>
+    <w:p>
+      <w:pPr>
+        <w:rPr>
+          <w:sz w:val="28"/>
+          <w:szCs w:val="28"/>
+          <w:lang w:val="en-US"/>
+        </w:rPr>
+      </w:pPr>
+    </w:p>
+    <w:p>
+      <w:pPr>
+        <w:rPr>
+          <w:sz w:val="28"/>
+          <w:szCs w:val="28"/>
+          <w:lang w:val="en-US"/>
+        </w:rPr>
+      </w:pPr>
+    </w:p>
+    <w:p>
+      <w:pPr>
+        <w:rPr>
+          <w:b/>
+          <w:bCs/>
+          <w:sz w:val="30"/>
+          <w:szCs w:val="30"/>
+          <w:lang w:val="en-US"/>
+        </w:rPr>
+      </w:pPr>
+      <w:r>
+        <w:rPr>
+          <w:b/>
+          <w:bCs/>
+          <w:sz w:val="30"/>
+          <w:szCs w:val="30"/>
+          <w:lang w:val="en-US"/>
+        </w:rPr>
+        <w:t xml:space="preserve">Date: </w:t>
+      </w:r>
+      <w:r>
+        <w:rPr>
+          <w:b/>
+          <w:bCs/>
+          <w:sz w:val="30"/>
+          <w:szCs w:val="30"/>
+          <w:lang w:val="en-US"/>
+        </w:rPr>
+        <w:t>2</w:t>
+      </w:r>
+      <w:r>
+        <w:rPr>
+          <w:b/>
+          <w:bCs/>
+          <w:sz w:val="30"/>
+          <w:szCs w:val="30"/>
+          <w:lang w:val="en-US"/>
+        </w:rPr>
+        <w:t>1</w:t>
+      </w:r>
+      <w:r>
+        <w:rPr>
+          <w:b/>
+          <w:bCs/>
+          <w:sz w:val="30"/>
+          <w:szCs w:val="30"/>
+          <w:lang w:val="en-US"/>
+        </w:rPr>
+        <w:t>/1/25</w:t>
+      </w:r>
+    </w:p>
+    <w:p>
+      <w:pPr>
+        <w:rPr>
+          <w:b/>
+          <w:bCs/>
+          <w:sz w:val="28"/>
+          <w:szCs w:val="28"/>
+          <w:lang w:val="en-US"/>
+        </w:rPr>
+      </w:pPr>
+      <w:r>
+        <w:rPr>
+          <w:b/>
+          <w:bCs/>
+          <w:sz w:val="28"/>
+          <w:szCs w:val="28"/>
+          <w:lang w:val="en-US"/>
+        </w:rPr>
+        <w:t>Topics:</w:t>
+      </w:r>
+    </w:p>
+    <w:p>
+      <w:pPr>
+        <w:pStyle w:val="ListParagraph"/>
+        <w:numPr>
+          <w:ilvl w:val="0"/>
+          <w:numId w:val="6"/>
+        </w:numPr>
+        <w:rPr>
+          <w:sz w:val="28"/>
+          <w:szCs w:val="28"/>
+          <w:lang w:val="en-US"/>
+        </w:rPr>
+      </w:pPr>
+      <w:r>
+        <w:rPr>
+          <w:sz w:val="28"/>
+          <w:szCs w:val="28"/>
+          <w:lang w:val="en-US"/>
+        </w:rPr>
+        <w:t xml:space="preserve">Hiragana and Katakana </w:t>
+      </w:r>
+      <w:r>
+        <w:rPr>
+          <w:sz w:val="28"/>
+          <w:szCs w:val="28"/>
+          <w:lang w:val="en-US"/>
+        </w:rPr>
+        <w:t>Test.</w:t>
+      </w:r>
+    </w:p>
+    <w:p>
+      <w:pPr>
+        <w:pStyle w:val="ListParagraph"/>
+        <w:numPr>
+          <w:ilvl w:val="0"/>
+          <w:numId w:val="5"/>
+        </w:numPr>
+        <w:rPr>
+          <w:sz w:val="28"/>
+          <w:szCs w:val="28"/>
+          <w:lang w:val="en-US"/>
+        </w:rPr>
+      </w:pPr>
+      <w:r>
+        <w:rPr>
+          <w:sz w:val="28"/>
+          <w:szCs w:val="28"/>
+          <w:lang w:val="en-US"/>
+        </w:rPr>
+        <w:t>Database creation and Design.</w:t>
+      </w:r>
+    </w:p>
+    <w:p>
+      <w:pPr>
+        <w:pStyle w:val="ListParagraph"/>
+        <w:numPr>
+          <w:ilvl w:val="0"/>
+          <w:numId w:val="5"/>
+        </w:numPr>
+        <w:rPr>
+          <w:sz w:val="28"/>
+          <w:szCs w:val="28"/>
+          <w:lang w:val="en-US"/>
+        </w:rPr>
+      </w:pPr>
+      <w:r>
+        <w:rPr>
+          <w:sz w:val="28"/>
+          <w:szCs w:val="28"/>
+          <w:lang w:val="en-US"/>
+        </w:rPr>
+        <w:t>Database Design Mistakes and Solutions.</w:t>
+      </w:r>
+    </w:p>
+    <w:p>
+      <w:pPr>
+        <w:pStyle w:val="ListParagraph"/>
+        <w:numPr>
+          <w:ilvl w:val="0"/>
+          <w:numId w:val="5"/>
+        </w:numPr>
+        <w:rPr>
+          <w:sz w:val="28"/>
+          <w:szCs w:val="28"/>
+          <w:lang w:val="en-US"/>
+        </w:rPr>
+      </w:pPr>
+      <w:r>
+        <w:rPr>
+          <w:sz w:val="28"/>
+          <w:szCs w:val="28"/>
+          <w:lang w:val="en-US"/>
+        </w:rPr>
+        <w:t xml:space="preserve">Perform </w:t>
+      </w:r>
+      <w:r>
+        <w:rPr>
+          <w:sz w:val="28"/>
+          <w:szCs w:val="28"/>
+          <w:lang w:val="en-US"/>
+        </w:rPr>
+        <w:t>CURD in MySQL.</w:t>
+      </w:r>
+    </w:p>
+    <w:p>
+      <w:pPr>
+        <w:ind w:left="720"/>
+        <w:rPr>
+          <w:sz w:val="28"/>
+          <w:szCs w:val="28"/>
+          <w:lang w:val="en-US"/>
+        </w:rPr>
+      </w:pPr>
+    </w:p>
+    <w:p>
+      <w:pPr>
+        <w:rPr>
+          <w:b/>
+          <w:bCs/>
+          <w:sz w:val="30"/>
+          <w:szCs w:val="30"/>
+          <w:lang w:val="en-US"/>
+        </w:rPr>
+      </w:pPr>
+      <w:r>
+        <w:rPr>
+          <w:b/>
+          <w:bCs/>
+          <w:sz w:val="30"/>
+          <w:szCs w:val="30"/>
+          <w:lang w:val="en-US"/>
+        </w:rPr>
+        <w:lastRenderedPageBreak/>
+        <w:t xml:space="preserve">Date: </w:t>
+      </w:r>
+      <w:r>
+        <w:rPr>
+          <w:b/>
+          <w:bCs/>
+          <w:sz w:val="30"/>
+          <w:szCs w:val="30"/>
+          <w:lang w:val="en-US"/>
+        </w:rPr>
+        <w:t>2</w:t>
+      </w:r>
+      <w:r>
+        <w:rPr>
+          <w:b/>
+          <w:bCs/>
+          <w:sz w:val="30"/>
+          <w:szCs w:val="30"/>
+          <w:lang w:val="en-US"/>
+        </w:rPr>
+        <w:t>2</w:t>
+      </w:r>
+      <w:r>
+        <w:rPr>
+          <w:b/>
+          <w:bCs/>
+          <w:sz w:val="30"/>
+          <w:szCs w:val="30"/>
+          <w:lang w:val="en-US"/>
+        </w:rPr>
+        <w:t>/1/25</w:t>
+      </w:r>
+    </w:p>
+    <w:p>
+      <w:pPr>
+        <w:rPr>
+          <w:b/>
+          <w:bCs/>
+          <w:sz w:val="28"/>
+          <w:szCs w:val="28"/>
+          <w:lang w:val="en-US"/>
+        </w:rPr>
+      </w:pPr>
+      <w:r>
+        <w:rPr>
+          <w:b/>
+          <w:bCs/>
+          <w:sz w:val="28"/>
+          <w:szCs w:val="28"/>
+          <w:lang w:val="en-US"/>
+        </w:rPr>
+        <w:t>Topics:</w:t>
+      </w:r>
+    </w:p>
+    <w:p>
+      <w:pPr>
+        <w:pStyle w:val="ListParagraph"/>
+        <w:numPr>
+          <w:ilvl w:val="0"/>
+          <w:numId w:val="6"/>
+        </w:numPr>
+        <w:rPr>
+          <w:sz w:val="28"/>
+          <w:szCs w:val="28"/>
+          <w:lang w:val="en-US"/>
+        </w:rPr>
+      </w:pPr>
+      <w:r>
+        <w:rPr>
+          <w:sz w:val="28"/>
+          <w:szCs w:val="28"/>
+          <w:lang w:val="en-US"/>
+        </w:rPr>
+        <w:t>Sorting and Filtering Data.</w:t>
+      </w:r>
+    </w:p>
+    <w:p>
+      <w:pPr>
+        <w:pStyle w:val="ListParagraph"/>
+        <w:numPr>
+          <w:ilvl w:val="0"/>
+          <w:numId w:val="6"/>
+        </w:numPr>
+        <w:rPr>
+          <w:sz w:val="28"/>
+          <w:szCs w:val="28"/>
+          <w:lang w:val="en-US"/>
+        </w:rPr>
+      </w:pPr>
+      <w:r>
+        <w:rPr>
+          <w:sz w:val="28"/>
+          <w:szCs w:val="28"/>
+          <w:lang w:val="en-US"/>
+        </w:rPr>
+        <w:t>Joins and Relationships.</w:t>
+      </w:r>
+    </w:p>
+    <w:p>
+      <w:pPr>
+        <w:pStyle w:val="ListParagraph"/>
+        <w:numPr>
+          <w:ilvl w:val="0"/>
+          <w:numId w:val="6"/>
+        </w:numPr>
+        <w:rPr>
+          <w:sz w:val="28"/>
+          <w:szCs w:val="28"/>
+          <w:lang w:val="en-US"/>
+        </w:rPr>
+      </w:pPr>
+      <w:r>
+        <w:rPr>
+          <w:sz w:val="28"/>
+          <w:szCs w:val="28"/>
+          <w:lang w:val="en-US"/>
+        </w:rPr>
+        <w:t>Aggregation Data.</w:t>
+      </w:r>
+    </w:p>
+    <w:p>
+      <w:pPr>
+        <w:pStyle w:val="ListParagraph"/>
+        <w:numPr>
+          <w:ilvl w:val="0"/>
+          <w:numId w:val="6"/>
+        </w:numPr>
+        <w:rPr>
+          <w:sz w:val="28"/>
+          <w:szCs w:val="28"/>
+          <w:lang w:val="en-US"/>
+        </w:rPr>
+      </w:pPr>
+      <w:r>
+        <w:rPr>
+          <w:sz w:val="28"/>
+          <w:szCs w:val="28"/>
+          <w:lang w:val="en-US"/>
+        </w:rPr>
+        <w:t>Subqueries.</w:t>
+      </w:r>
+    </w:p>
+    <w:p>
+      <w:pPr>
+        <w:pStyle w:val="ListParagraph"/>
+        <w:numPr>
+          <w:ilvl w:val="0"/>
+          <w:numId w:val="6"/>
+        </w:numPr>
+        <w:rPr>
+          <w:sz w:val="28"/>
+          <w:szCs w:val="28"/>
+          <w:lang w:val="en-US"/>
+        </w:rPr>
+      </w:pPr>
+      <w:r>
+        <w:rPr>
+          <w:sz w:val="28"/>
+          <w:szCs w:val="28"/>
+          <w:lang w:val="en-US"/>
+        </w:rPr>
+        <w:t>Indexes and optimization.</w:t>
+      </w:r>
+    </w:p>
+    <w:p>
+      <w:pPr>
+        <w:pStyle w:val="ListParagraph"/>
+        <w:numPr>
+          <w:ilvl w:val="0"/>
+          <w:numId w:val="6"/>
+        </w:numPr>
+        <w:rPr>
+          <w:sz w:val="28"/>
+          <w:szCs w:val="28"/>
+          <w:lang w:val="en-US"/>
+        </w:rPr>
+      </w:pPr>
+      <w:r>
+        <w:rPr>
+          <w:sz w:val="28"/>
+          <w:szCs w:val="28"/>
+          <w:lang w:val="en-US"/>
+        </w:rPr>
+        <w:t xml:space="preserve">Start Implementing DBMS Task </w:t>
+      </w:r>
+      <w:r>
+        <w:rPr>
+          <w:sz w:val="28"/>
+          <w:szCs w:val="28"/>
+          <w:lang w:val="en-US"/>
+        </w:rPr>
+        <w:t>–</w:t>
+      </w:r>
+      <w:r>
+        <w:rPr>
+          <w:sz w:val="28"/>
+          <w:szCs w:val="28"/>
+          <w:lang w:val="en-US"/>
+        </w:rPr>
+        <w:t xml:space="preserve"> 1</w:t>
+      </w:r>
+      <w:r>
+        <w:rPr>
+          <w:sz w:val="28"/>
+          <w:szCs w:val="28"/>
+          <w:lang w:val="en-US"/>
+        </w:rPr>
+        <w:t>.</w:t>
       </w:r>
     </w:p>
     <w:sectPr>
@@ -2983,6 +3496,119 @@
 <file path=word/numbering.xml><?xml version="1.0" encoding="utf-8"?>
 <w:numbering xmlns:wpc="http://schemas.microsoft.com/office/word/2010/wordprocessingCanvas" xmlns:cx="http://schemas.microsoft.com/office/drawing/2014/chartex" xmlns:cx1="http://schemas.microsoft.com/office/drawing/2015/9/8/chartex" xmlns:cx2="http://schemas.microsoft.com/office/drawing/2015/10/21/chartex" xmlns:cx3="http://schemas.microsoft.com/office/drawing/2016/5/9/chartex" xmlns:cx4="http://schemas.microsoft.com/office/drawing/2016/5/10/chartex" xmlns:cx5="http://schemas.microsoft.com/office/drawing/2016/5/11/chartex" xmlns:cx6="http://schemas.microsoft.com/office/drawing/2016/5/12/chartex" xmlns:cx7="http://schemas.microsoft.com/office/drawing/2016/5/13/chartex" xmlns:cx8="http://schemas.microsoft.com/office/drawing/2016/5/14/chartex" xmlns:mc="http://schemas.openxmlformats.org/markup-compatibility/2006" xmlns:aink="http://schemas.microsoft.com/office/drawing/2016/ink" xmlns:am3d="http://schemas.microsoft.com/office/drawing/2017/model3d" xmlns:o="urn:schemas-microsoft-com:office:office" xmlns:r="http://schemas.openxmlformats.org/officeDocument/2006/relationships" xmlns:m="http://schemas.openxmlformats.org/officeDocument/2006/math" xmlns:v="urn:schemas-microsoft-com:vml" xmlns:wp14="http://schemas.microsoft.com/office/word/2010/wordprocessingDrawing" xmlns:wp="http://schemas.openxmlformats.org/drawingml/2006/wordprocessingDrawing" xmlns:w10="urn:schemas-microsoft-com:office:word" xmlns:w="http://schemas.openxmlformats.org/wordprocessingml/2006/main" xmlns:w14="http://schemas.microsoft.com/office/word/2010/wordml" xmlns:w15="http://schemas.microsoft.com/office/word/2012/wordml" xmlns:w16cex="http://schemas.microsoft.com/office/word/2018/wordml/cex" xmlns:w16cid="http://schemas.microsoft.com/office/word/2016/wordml/cid" xmlns:w16="http://schemas.microsoft.com/office/word/2018/wordml" xmlns:w16sdtdh="http://schemas.microsoft.com/office/word/2020/wordml/sdtdatahash" xmlns:w16se="http://schemas.microsoft.com/office/word/2015/wordml/symex" xmlns:wpg="http://schemas.microsoft.com/office/word/2010/wordprocessingGroup" xmlns:wpi="http://schemas.microsoft.com/office/word/2010/wordprocessingInk" xmlns:wne="http://schemas.microsoft.com/office/word/2006/wordml" xmlns:wps="http://schemas.microsoft.com/office/word/2010/wordprocessingShape" mc:Ignorable="w14 w15 w16se w16cid w16 w16cex w16sdtdh wp14">
   <w:abstractNum w:abstractNumId="0" w15:restartNumberingAfterBreak="0">
+    <w:nsid w:val="0C816A6E"/>
+    <w:multiLevelType w:val="hybridMultilevel"/>
+    <w:tmpl w:val="74263DC4"/>
+    <w:lvl w:ilvl="0" w:tplc="40090001">
+      <w:start w:val="1"/>
+      <w:numFmt w:val="bullet"/>
+      <w:lvlText w:val=""/>
+      <w:lvlJc w:val="left"/>
+      <w:pPr>
+        <w:ind w:left="1080" w:hanging="360"/>
+      </w:pPr>
+      <w:rPr>
+        <w:rFonts w:ascii="Symbol" w:hAnsi="Symbol" w:hint="default"/>
+      </w:rPr>
+    </w:lvl>
+    <w:lvl w:ilvl="1" w:tplc="40090003" w:tentative="1">
+      <w:start w:val="1"/>
+      <w:numFmt w:val="bullet"/>
+      <w:lvlText w:val="o"/>
+      <w:lvlJc w:val="left"/>
+      <w:pPr>
+        <w:ind w:left="1800" w:hanging="360"/>
+      </w:pPr>
+      <w:rPr>
+        <w:rFonts w:ascii="Courier New" w:hAnsi="Courier New" w:cs="Courier New" w:hint="default"/>
+      </w:rPr>
+    </w:lvl>
+    <w:lvl w:ilvl="2" w:tplc="40090005" w:tentative="1">
+      <w:start w:val="1"/>
+      <w:numFmt w:val="bullet"/>
+      <w:lvlText w:val=""/>
+      <w:lvlJc w:val="left"/>
+      <w:pPr>
+        <w:ind w:left="2520" w:hanging="360"/>
+      </w:pPr>
+      <w:rPr>
+        <w:rFonts w:ascii="Wingdings" w:hAnsi="Wingdings" w:hint="default"/>
+      </w:rPr>
+    </w:lvl>
+    <w:lvl w:ilvl="3" w:tplc="40090001" w:tentative="1">
+      <w:start w:val="1"/>
+      <w:numFmt w:val="bullet"/>
+      <w:lvlText w:val=""/>
+      <w:lvlJc w:val="left"/>
+      <w:pPr>
+        <w:ind w:left="3240" w:hanging="360"/>
+      </w:pPr>
+      <w:rPr>
+        <w:rFonts w:ascii="Symbol" w:hAnsi="Symbol" w:hint="default"/>
+      </w:rPr>
+    </w:lvl>
+    <w:lvl w:ilvl="4" w:tplc="40090003" w:tentative="1">
+      <w:start w:val="1"/>
+      <w:numFmt w:val="bullet"/>
+      <w:lvlText w:val="o"/>
+      <w:lvlJc w:val="left"/>
+      <w:pPr>
+        <w:ind w:left="3960" w:hanging="360"/>
+      </w:pPr>
+      <w:rPr>
+        <w:rFonts w:ascii="Courier New" w:hAnsi="Courier New" w:cs="Courier New" w:hint="default"/>
+      </w:rPr>
+    </w:lvl>
+    <w:lvl w:ilvl="5" w:tplc="40090005" w:tentative="1">
+      <w:start w:val="1"/>
+      <w:numFmt w:val="bullet"/>
+      <w:lvlText w:val=""/>
+      <w:lvlJc w:val="left"/>
+      <w:pPr>
+        <w:ind w:left="4680" w:hanging="360"/>
+      </w:pPr>
+      <w:rPr>
+        <w:rFonts w:ascii="Wingdings" w:hAnsi="Wingdings" w:hint="default"/>
+      </w:rPr>
+    </w:lvl>
+    <w:lvl w:ilvl="6" w:tplc="40090001" w:tentative="1">
+      <w:start w:val="1"/>
+      <w:numFmt w:val="bullet"/>
+      <w:lvlText w:val=""/>
+      <w:lvlJc w:val="left"/>
+      <w:pPr>
+        <w:ind w:left="5400" w:hanging="360"/>
+      </w:pPr>
+      <w:rPr>
+        <w:rFonts w:ascii="Symbol" w:hAnsi="Symbol" w:hint="default"/>
+      </w:rPr>
+    </w:lvl>
+    <w:lvl w:ilvl="7" w:tplc="40090003" w:tentative="1">
+      <w:start w:val="1"/>
+      <w:numFmt w:val="bullet"/>
+      <w:lvlText w:val="o"/>
+      <w:lvlJc w:val="left"/>
+      <w:pPr>
+        <w:ind w:left="6120" w:hanging="360"/>
+      </w:pPr>
+      <w:rPr>
+        <w:rFonts w:ascii="Courier New" w:hAnsi="Courier New" w:cs="Courier New" w:hint="default"/>
+      </w:rPr>
+    </w:lvl>
+    <w:lvl w:ilvl="8" w:tplc="40090005" w:tentative="1">
+      <w:start w:val="1"/>
+      <w:numFmt w:val="bullet"/>
+      <w:lvlText w:val=""/>
+      <w:lvlJc w:val="left"/>
+      <w:pPr>
+        <w:ind w:left="6840" w:hanging="360"/>
+      </w:pPr>
+      <w:rPr>
+        <w:rFonts w:ascii="Wingdings" w:hAnsi="Wingdings" w:hint="default"/>
+      </w:rPr>
+    </w:lvl>
+  </w:abstractNum>
+  <w:abstractNum w:abstractNumId="1" w15:restartNumberingAfterBreak="0">
     <w:nsid w:val="34FD04D4"/>
     <w:multiLevelType w:val="hybridMultilevel"/>
     <w:tmpl w:val="AFC21090"/>
@@ -3095,7 +3721,7 @@
       </w:rPr>
     </w:lvl>
   </w:abstractNum>
-  <w:abstractNum w:abstractNumId="1" w15:restartNumberingAfterBreak="0">
+  <w:abstractNum w:abstractNumId="2" w15:restartNumberingAfterBreak="0">
     <w:nsid w:val="38CB142A"/>
     <w:multiLevelType w:val="hybridMultilevel"/>
     <w:tmpl w:val="8BEAF0A8"/>
@@ -3208,7 +3834,7 @@
       </w:rPr>
     </w:lvl>
   </w:abstractNum>
-  <w:abstractNum w:abstractNumId="2" w15:restartNumberingAfterBreak="0">
+  <w:abstractNum w:abstractNumId="3" w15:restartNumberingAfterBreak="0">
     <w:nsid w:val="39D5510C"/>
     <w:multiLevelType w:val="hybridMultilevel"/>
     <w:tmpl w:val="0C7C7100"/>
@@ -3321,7 +3947,7 @@
       </w:rPr>
     </w:lvl>
   </w:abstractNum>
-  <w:abstractNum w:abstractNumId="3" w15:restartNumberingAfterBreak="0">
+  <w:abstractNum w:abstractNumId="4" w15:restartNumberingAfterBreak="0">
     <w:nsid w:val="6B7B2103"/>
     <w:multiLevelType w:val="hybridMultilevel"/>
     <w:tmpl w:val="41F60DC0"/>
@@ -3434,7 +4060,7 @@
       </w:rPr>
     </w:lvl>
   </w:abstractNum>
-  <w:abstractNum w:abstractNumId="4" w15:restartNumberingAfterBreak="0">
+  <w:abstractNum w:abstractNumId="5" w15:restartNumberingAfterBreak="0">
     <w:nsid w:val="7B5826F8"/>
     <w:multiLevelType w:val="hybridMultilevel"/>
     <w:tmpl w:val="83F00F58"/>
@@ -3548,18 +4174,21 @@
     </w:lvl>
   </w:abstractNum>
   <w:num w:numId="1">
+    <w:abstractNumId w:val="4"/>
+  </w:num>
+  <w:num w:numId="2">
     <w:abstractNumId w:val="3"/>
   </w:num>
-  <w:num w:numId="2">
+  <w:num w:numId="3">
+    <w:abstractNumId w:val="5"/>
+  </w:num>
+  <w:num w:numId="4">
     <w:abstractNumId w:val="2"/>
   </w:num>
-  <w:num w:numId="3">
-    <w:abstractNumId w:val="4"/>
-  </w:num>
-  <w:num w:numId="4">
+  <w:num w:numId="5">
     <w:abstractNumId w:val="1"/>
   </w:num>
-  <w:num w:numId="5">
+  <w:num w:numId="6">
     <w:abstractNumId w:val="0"/>
   </w:num>
 </w:numbering>

</xml_diff>

<commit_message>
Complete Database Design for Ecommerce App
</commit_message>
<xml_diff>
--- a/Internship-Report.docx
+++ b/Internship-Report.docx
@@ -3653,6 +3653,168 @@
           <w:lang w:val="en-US"/>
         </w:rPr>
       </w:pPr>
+    </w:p>
+    <w:p>
+      <w:pPr>
+        <w:rPr>
+          <w:b/>
+          <w:bCs/>
+          <w:sz w:val="30"/>
+          <w:szCs w:val="30"/>
+          <w:lang w:val="en-US"/>
+        </w:rPr>
+      </w:pPr>
+      <w:r>
+        <w:rPr>
+          <w:b/>
+          <w:bCs/>
+          <w:sz w:val="30"/>
+          <w:szCs w:val="30"/>
+          <w:lang w:val="en-US"/>
+        </w:rPr>
+        <w:t xml:space="preserve">Date: </w:t>
+      </w:r>
+      <w:r>
+        <w:rPr>
+          <w:b/>
+          <w:bCs/>
+          <w:sz w:val="30"/>
+          <w:szCs w:val="30"/>
+          <w:lang w:val="en-US"/>
+        </w:rPr>
+        <w:t>2</w:t>
+      </w:r>
+      <w:r>
+        <w:rPr>
+          <w:b/>
+          <w:bCs/>
+          <w:sz w:val="30"/>
+          <w:szCs w:val="30"/>
+          <w:lang w:val="en-US"/>
+        </w:rPr>
+        <w:t>4</w:t>
+      </w:r>
+      <w:r>
+        <w:rPr>
+          <w:b/>
+          <w:bCs/>
+          <w:sz w:val="30"/>
+          <w:szCs w:val="30"/>
+          <w:lang w:val="en-US"/>
+        </w:rPr>
+        <w:t>/1/25</w:t>
+      </w:r>
+    </w:p>
+    <w:p>
+      <w:pPr>
+        <w:rPr>
+          <w:b/>
+          <w:bCs/>
+          <w:sz w:val="28"/>
+          <w:szCs w:val="28"/>
+          <w:lang w:val="en-US"/>
+        </w:rPr>
+      </w:pPr>
+      <w:r>
+        <w:rPr>
+          <w:b/>
+          <w:bCs/>
+          <w:sz w:val="28"/>
+          <w:szCs w:val="28"/>
+          <w:lang w:val="en-US"/>
+        </w:rPr>
+        <w:t>Topics:</w:t>
+      </w:r>
+    </w:p>
+    <w:p>
+      <w:pPr>
+        <w:pStyle w:val="ListParagraph"/>
+        <w:numPr>
+          <w:ilvl w:val="0"/>
+          <w:numId w:val="6"/>
+        </w:numPr>
+        <w:rPr>
+          <w:sz w:val="28"/>
+          <w:szCs w:val="28"/>
+          <w:lang w:val="en-US"/>
+        </w:rPr>
+      </w:pPr>
+      <w:r>
+        <w:rPr>
+          <w:sz w:val="24"/>
+          <w:szCs w:val="24"/>
+          <w:lang w:val="en-US"/>
+        </w:rPr>
+        <w:t>C</w:t>
+      </w:r>
+      <w:r>
+        <w:rPr>
+          <w:sz w:val="24"/>
+          <w:szCs w:val="24"/>
+          <w:lang w:val="en-US"/>
+        </w:rPr>
+        <w:t xml:space="preserve">OMPLETED </w:t>
+      </w:r>
+      <w:r>
+        <w:rPr>
+          <w:sz w:val="28"/>
+          <w:szCs w:val="28"/>
+          <w:lang w:val="en-US"/>
+        </w:rPr>
+        <w:t xml:space="preserve">DBMS Task – </w:t>
+      </w:r>
+      <w:r>
+        <w:rPr>
+          <w:sz w:val="28"/>
+          <w:szCs w:val="28"/>
+          <w:lang w:val="en-US"/>
+        </w:rPr>
+        <w:t>2.</w:t>
+      </w:r>
+    </w:p>
+    <w:p>
+      <w:pPr>
+        <w:pStyle w:val="ListParagraph"/>
+        <w:numPr>
+          <w:ilvl w:val="0"/>
+          <w:numId w:val="6"/>
+        </w:numPr>
+        <w:rPr>
+          <w:sz w:val="28"/>
+          <w:szCs w:val="28"/>
+          <w:lang w:val="en-US"/>
+        </w:rPr>
+      </w:pPr>
+      <w:r>
+        <w:rPr>
+          <w:sz w:val="28"/>
+          <w:szCs w:val="28"/>
+          <w:lang w:val="en-US"/>
+        </w:rPr>
+        <w:t>Design Database for ecommerce website.</w:t>
+      </w:r>
+    </w:p>
+    <w:p>
+      <w:pPr>
+        <w:pStyle w:val="ListParagraph"/>
+        <w:numPr>
+          <w:ilvl w:val="0"/>
+          <w:numId w:val="6"/>
+        </w:numPr>
+        <w:rPr>
+          <w:sz w:val="28"/>
+          <w:szCs w:val="28"/>
+          <w:lang w:val="en-US"/>
+        </w:rPr>
+      </w:pPr>
+      <w:r>
+        <w:rPr>
+          <w:sz w:val="28"/>
+          <w:szCs w:val="28"/>
+          <w:lang w:val="en-US"/>
+        </w:rPr>
+        <w:t>Partitioning and CTEs.</w:t>
+      </w:r>
     </w:p>
     <w:sectPr>
       <w:headerReference w:type="default" r:id="rId9"/>

</xml_diff>

<commit_message>
Add pagenation in getUsers Api
</commit_message>
<xml_diff>
--- a/Internship-Report.docx
+++ b/Internship-Report.docx
@@ -4049,17 +4049,7 @@
           <w:szCs w:val="30"/>
           <w:lang w:val="en-US"/>
         </w:rPr>
-        <w:t>2</w:t>
-      </w:r>
-      <w:r>
-        <w:rPr>
-          <w:b/>
-          <w:bCs/>
-          <w:sz w:val="30"/>
-          <w:szCs w:val="30"/>
-          <w:lang w:val="en-US"/>
-        </w:rPr>
-        <w:t>8</w:t>
+        <w:t>28</w:t>
       </w:r>
       <w:r>
         <w:rPr>
@@ -4201,6 +4191,194 @@
           <w:lang w:val="en-US"/>
         </w:rPr>
         <w:t>Basic routing.</w:t>
+      </w:r>
+    </w:p>
+    <w:p>
+      <w:pPr>
+        <w:ind w:left="720"/>
+        <w:rPr>
+          <w:sz w:val="28"/>
+          <w:szCs w:val="28"/>
+          <w:lang w:val="en-US"/>
+        </w:rPr>
+      </w:pPr>
+    </w:p>
+    <w:p>
+      <w:pPr>
+        <w:ind w:left="720"/>
+        <w:rPr>
+          <w:sz w:val="28"/>
+          <w:szCs w:val="28"/>
+          <w:lang w:val="en-US"/>
+        </w:rPr>
+      </w:pPr>
+    </w:p>
+    <w:p>
+      <w:pPr>
+        <w:rPr>
+          <w:b/>
+          <w:bCs/>
+          <w:sz w:val="30"/>
+          <w:szCs w:val="30"/>
+          <w:lang w:val="en-US"/>
+        </w:rPr>
+      </w:pPr>
+      <w:r>
+        <w:rPr>
+          <w:b/>
+          <w:bCs/>
+          <w:sz w:val="30"/>
+          <w:szCs w:val="30"/>
+          <w:lang w:val="en-US"/>
+        </w:rPr>
+        <w:t xml:space="preserve">Date: </w:t>
+      </w:r>
+      <w:r>
+        <w:rPr>
+          <w:b/>
+          <w:bCs/>
+          <w:sz w:val="30"/>
+          <w:szCs w:val="30"/>
+          <w:lang w:val="en-US"/>
+        </w:rPr>
+        <w:t>2</w:t>
+      </w:r>
+      <w:r>
+        <w:rPr>
+          <w:b/>
+          <w:bCs/>
+          <w:sz w:val="30"/>
+          <w:szCs w:val="30"/>
+          <w:lang w:val="en-US"/>
+        </w:rPr>
+        <w:t>9</w:t>
+      </w:r>
+      <w:r>
+        <w:rPr>
+          <w:b/>
+          <w:bCs/>
+          <w:sz w:val="30"/>
+          <w:szCs w:val="30"/>
+          <w:lang w:val="en-US"/>
+        </w:rPr>
+        <w:t>/1/25</w:t>
+      </w:r>
+    </w:p>
+    <w:p>
+      <w:pPr>
+        <w:rPr>
+          <w:b/>
+          <w:bCs/>
+          <w:sz w:val="28"/>
+          <w:szCs w:val="28"/>
+          <w:lang w:val="en-US"/>
+        </w:rPr>
+      </w:pPr>
+      <w:r>
+        <w:rPr>
+          <w:b/>
+          <w:bCs/>
+          <w:sz w:val="28"/>
+          <w:szCs w:val="28"/>
+          <w:lang w:val="en-US"/>
+        </w:rPr>
+        <w:t>Topics:</w:t>
+      </w:r>
+    </w:p>
+    <w:p>
+      <w:pPr>
+        <w:pStyle w:val="ListParagraph"/>
+        <w:numPr>
+          <w:ilvl w:val="0"/>
+          <w:numId w:val="6"/>
+        </w:numPr>
+        <w:rPr>
+          <w:sz w:val="24"/>
+          <w:szCs w:val="24"/>
+          <w:lang w:val="en-US"/>
+        </w:rPr>
+      </w:pPr>
+      <w:r>
+        <w:rPr>
+          <w:sz w:val="24"/>
+          <w:szCs w:val="24"/>
+          <w:lang w:val="en-US"/>
+        </w:rPr>
+        <w:t>Postman.</w:t>
+      </w:r>
+    </w:p>
+    <w:p>
+      <w:pPr>
+        <w:pStyle w:val="ListParagraph"/>
+        <w:numPr>
+          <w:ilvl w:val="0"/>
+          <w:numId w:val="6"/>
+        </w:numPr>
+        <w:rPr>
+          <w:sz w:val="24"/>
+          <w:szCs w:val="24"/>
+          <w:lang w:val="en-US"/>
+        </w:rPr>
+      </w:pPr>
+      <w:r>
+        <w:rPr>
+          <w:sz w:val="24"/>
+          <w:szCs w:val="24"/>
+          <w:lang w:val="en-US"/>
+        </w:rPr>
+        <w:t>Understanding the use of Query parameters, route parameters, and body data.</w:t>
+      </w:r>
+    </w:p>
+    <w:p>
+      <w:pPr>
+        <w:pStyle w:val="ListParagraph"/>
+        <w:numPr>
+          <w:ilvl w:val="0"/>
+          <w:numId w:val="6"/>
+        </w:numPr>
+        <w:rPr>
+          <w:sz w:val="24"/>
+          <w:szCs w:val="24"/>
+          <w:lang w:val="en-US"/>
+        </w:rPr>
+      </w:pPr>
+      <w:r>
+        <w:rPr>
+          <w:sz w:val="24"/>
+          <w:szCs w:val="24"/>
+          <w:lang w:val="en-US"/>
+        </w:rPr>
+        <w:t>Database Connection.</w:t>
+      </w:r>
+    </w:p>
+    <w:p>
+      <w:pPr>
+        <w:pStyle w:val="ListParagraph"/>
+        <w:numPr>
+          <w:ilvl w:val="0"/>
+          <w:numId w:val="6"/>
+        </w:numPr>
+        <w:rPr>
+          <w:sz w:val="24"/>
+          <w:szCs w:val="24"/>
+          <w:lang w:val="en-US"/>
+        </w:rPr>
+      </w:pPr>
+      <w:r>
+        <w:rPr>
+          <w:sz w:val="24"/>
+          <w:szCs w:val="24"/>
+          <w:lang w:val="en-US"/>
+        </w:rPr>
+        <w:t>Completed Assignment 4</w:t>
+      </w:r>
+      <w:r>
+        <w:rPr>
+          <w:sz w:val="24"/>
+          <w:szCs w:val="24"/>
+          <w:lang w:val="en-US"/>
+        </w:rPr>
+        <w:t>.</w:t>
       </w:r>
     </w:p>
     <w:sectPr>

</xml_diff>

<commit_message>
Add Globle Error Handling Middleware
</commit_message>
<xml_diff>
--- a/Internship-Report.docx
+++ b/Internship-Report.docx
@@ -1056,7 +1056,25 @@
           <w:szCs w:val="28"/>
           <w:lang w:val="en-US"/>
         </w:rPr>
-        <w:t xml:space="preserve">Chrome’s Devtool. </w:t>
+        <w:t xml:space="preserve">Chrome’s </w:t>
+      </w:r>
+      <w:proofErr w:type="spellStart"/>
+      <w:r>
+        <w:rPr>
+          <w:sz w:val="28"/>
+          <w:szCs w:val="28"/>
+          <w:lang w:val="en-US"/>
+        </w:rPr>
+        <w:t>Devtool</w:t>
+      </w:r>
+      <w:proofErr w:type="spellEnd"/>
+      <w:r>
+        <w:rPr>
+          <w:sz w:val="28"/>
+          <w:szCs w:val="28"/>
+          <w:lang w:val="en-US"/>
+        </w:rPr>
+        <w:t xml:space="preserve">. </w:t>
       </w:r>
     </w:p>
     <w:p>
@@ -1622,6 +1640,7 @@
         </w:rPr>
         <w:t xml:space="preserve">Bubbling and </w:t>
       </w:r>
+      <w:proofErr w:type="gramStart"/>
       <w:r>
         <w:rPr>
           <w:sz w:val="28"/>
@@ -1630,6 +1649,7 @@
         </w:rPr>
         <w:t>Capturing</w:t>
       </w:r>
+      <w:proofErr w:type="gramEnd"/>
       <w:r>
         <w:rPr>
           <w:sz w:val="28"/>
@@ -1719,7 +1739,25 @@
           <w:szCs w:val="28"/>
           <w:lang w:val="en-US"/>
         </w:rPr>
-        <w:t xml:space="preserve">ES6+ Features (Template literals, Destructuring, Spread and </w:t>
+        <w:t xml:space="preserve">ES6+ Features (Template literals, </w:t>
+      </w:r>
+      <w:proofErr w:type="spellStart"/>
+      <w:r>
+        <w:rPr>
+          <w:sz w:val="28"/>
+          <w:szCs w:val="28"/>
+          <w:lang w:val="en-US"/>
+        </w:rPr>
+        <w:t>Destructuring</w:t>
+      </w:r>
+      <w:proofErr w:type="spellEnd"/>
+      <w:r>
+        <w:rPr>
+          <w:sz w:val="28"/>
+          <w:szCs w:val="28"/>
+          <w:lang w:val="en-US"/>
+        </w:rPr>
+        <w:t xml:space="preserve">, Spread and </w:t>
       </w:r>
       <w:r>
         <w:rPr>
@@ -4241,17 +4279,7 @@
           <w:szCs w:val="30"/>
           <w:lang w:val="en-US"/>
         </w:rPr>
-        <w:t>2</w:t>
-      </w:r>
-      <w:r>
-        <w:rPr>
-          <w:b/>
-          <w:bCs/>
-          <w:sz w:val="30"/>
-          <w:szCs w:val="30"/>
-          <w:lang w:val="en-US"/>
-        </w:rPr>
-        <w:t>9</w:t>
+        <w:t>29</w:t>
       </w:r>
       <w:r>
         <w:rPr>
@@ -4379,6 +4407,208 @@
           <w:lang w:val="en-US"/>
         </w:rPr>
         <w:t>.</w:t>
+      </w:r>
+    </w:p>
+    <w:p>
+      <w:pPr>
+        <w:ind w:left="720"/>
+        <w:rPr>
+          <w:sz w:val="24"/>
+          <w:szCs w:val="24"/>
+          <w:lang w:val="en-US"/>
+        </w:rPr>
+      </w:pPr>
+    </w:p>
+    <w:p>
+      <w:pPr>
+        <w:ind w:left="720"/>
+        <w:rPr>
+          <w:sz w:val="24"/>
+          <w:szCs w:val="24"/>
+          <w:lang w:val="en-US"/>
+        </w:rPr>
+      </w:pPr>
+    </w:p>
+    <w:p>
+      <w:pPr>
+        <w:rPr>
+          <w:b/>
+          <w:bCs/>
+          <w:sz w:val="30"/>
+          <w:szCs w:val="30"/>
+          <w:lang w:val="en-US"/>
+        </w:rPr>
+      </w:pPr>
+      <w:r>
+        <w:rPr>
+          <w:b/>
+          <w:bCs/>
+          <w:sz w:val="30"/>
+          <w:szCs w:val="30"/>
+          <w:lang w:val="en-US"/>
+        </w:rPr>
+        <w:t xml:space="preserve">Date: </w:t>
+      </w:r>
+      <w:r>
+        <w:rPr>
+          <w:b/>
+          <w:bCs/>
+          <w:sz w:val="30"/>
+          <w:szCs w:val="30"/>
+          <w:lang w:val="en-US"/>
+        </w:rPr>
+        <w:t>30</w:t>
+      </w:r>
+      <w:r>
+        <w:rPr>
+          <w:b/>
+          <w:bCs/>
+          <w:sz w:val="30"/>
+          <w:szCs w:val="30"/>
+          <w:lang w:val="en-US"/>
+        </w:rPr>
+        <w:t>/1/25</w:t>
+      </w:r>
+    </w:p>
+    <w:p>
+      <w:pPr>
+        <w:rPr>
+          <w:b/>
+          <w:bCs/>
+          <w:sz w:val="28"/>
+          <w:szCs w:val="28"/>
+          <w:lang w:val="en-US"/>
+        </w:rPr>
+      </w:pPr>
+      <w:r>
+        <w:rPr>
+          <w:b/>
+          <w:bCs/>
+          <w:sz w:val="28"/>
+          <w:szCs w:val="28"/>
+          <w:lang w:val="en-US"/>
+        </w:rPr>
+        <w:t>Topics:</w:t>
+      </w:r>
+    </w:p>
+    <w:p>
+      <w:pPr>
+        <w:pStyle w:val="ListParagraph"/>
+        <w:numPr>
+          <w:ilvl w:val="0"/>
+          <w:numId w:val="6"/>
+        </w:numPr>
+        <w:rPr>
+          <w:sz w:val="24"/>
+          <w:szCs w:val="24"/>
+          <w:lang w:val="en-US"/>
+        </w:rPr>
+      </w:pPr>
+      <w:r>
+        <w:rPr>
+          <w:sz w:val="24"/>
+          <w:szCs w:val="24"/>
+          <w:lang w:val="en-US"/>
+        </w:rPr>
+        <w:t xml:space="preserve">Implement Suggestion </w:t>
+      </w:r>
+      <w:r>
+        <w:rPr>
+          <w:sz w:val="24"/>
+          <w:szCs w:val="24"/>
+          <w:lang w:val="en-US"/>
+        </w:rPr>
+        <w:t>from</w:t>
+      </w:r>
+      <w:r>
+        <w:rPr>
+          <w:sz w:val="24"/>
+          <w:szCs w:val="24"/>
+          <w:lang w:val="en-US"/>
+        </w:rPr>
+        <w:t xml:space="preserve"> assignment-4</w:t>
+      </w:r>
+      <w:r>
+        <w:rPr>
+          <w:sz w:val="24"/>
+          <w:szCs w:val="24"/>
+          <w:lang w:val="en-US"/>
+        </w:rPr>
+        <w:t>.</w:t>
+      </w:r>
+    </w:p>
+    <w:p>
+      <w:pPr>
+        <w:pStyle w:val="ListParagraph"/>
+        <w:numPr>
+          <w:ilvl w:val="0"/>
+          <w:numId w:val="6"/>
+        </w:numPr>
+        <w:rPr>
+          <w:sz w:val="24"/>
+          <w:szCs w:val="24"/>
+          <w:lang w:val="en-US"/>
+        </w:rPr>
+      </w:pPr>
+      <w:r>
+        <w:rPr>
+          <w:sz w:val="24"/>
+          <w:szCs w:val="24"/>
+          <w:lang w:val="en-US"/>
+        </w:rPr>
+        <w:t>Learned</w:t>
+      </w:r>
+      <w:r>
+        <w:rPr>
+          <w:sz w:val="24"/>
+          <w:szCs w:val="24"/>
+          <w:lang w:val="en-US"/>
+        </w:rPr>
+        <w:t xml:space="preserve"> Middleware.</w:t>
+      </w:r>
+    </w:p>
+    <w:p>
+      <w:pPr>
+        <w:pStyle w:val="ListParagraph"/>
+        <w:numPr>
+          <w:ilvl w:val="0"/>
+          <w:numId w:val="6"/>
+        </w:numPr>
+        <w:rPr>
+          <w:sz w:val="24"/>
+          <w:szCs w:val="24"/>
+          <w:lang w:val="en-US"/>
+        </w:rPr>
+      </w:pPr>
+      <w:r>
+        <w:rPr>
+          <w:sz w:val="24"/>
+          <w:szCs w:val="24"/>
+          <w:lang w:val="en-US"/>
+        </w:rPr>
+        <w:t>Implement JWT authentication.</w:t>
+      </w:r>
+    </w:p>
+    <w:p>
+      <w:pPr>
+        <w:pStyle w:val="ListParagraph"/>
+        <w:numPr>
+          <w:ilvl w:val="0"/>
+          <w:numId w:val="6"/>
+        </w:numPr>
+        <w:rPr>
+          <w:sz w:val="24"/>
+          <w:szCs w:val="24"/>
+          <w:lang w:val="en-US"/>
+        </w:rPr>
+      </w:pPr>
+      <w:r>
+        <w:rPr>
+          <w:sz w:val="24"/>
+          <w:szCs w:val="24"/>
+          <w:lang w:val="en-US"/>
+        </w:rPr>
+        <w:t>Error handling and debugging.</w:t>
       </w:r>
     </w:p>
     <w:sectPr>

</xml_diff>

<commit_message>
add assignment-5 and ORM
</commit_message>
<xml_diff>
--- a/Internship-Report.docx
+++ b/Internship-Report.docx
@@ -1056,25 +1056,7 @@
           <w:szCs w:val="28"/>
           <w:lang w:val="en-US"/>
         </w:rPr>
-        <w:t xml:space="preserve">Chrome’s </w:t>
-      </w:r>
-      <w:proofErr w:type="spellStart"/>
-      <w:r>
-        <w:rPr>
-          <w:sz w:val="28"/>
-          <w:szCs w:val="28"/>
-          <w:lang w:val="en-US"/>
-        </w:rPr>
-        <w:t>Devtool</w:t>
-      </w:r>
-      <w:proofErr w:type="spellEnd"/>
-      <w:r>
-        <w:rPr>
-          <w:sz w:val="28"/>
-          <w:szCs w:val="28"/>
-          <w:lang w:val="en-US"/>
-        </w:rPr>
-        <w:t xml:space="preserve">. </w:t>
+        <w:t xml:space="preserve">Chrome’s Devtool. </w:t>
       </w:r>
     </w:p>
     <w:p>
@@ -1640,7 +1622,6 @@
         </w:rPr>
         <w:t xml:space="preserve">Bubbling and </w:t>
       </w:r>
-      <w:proofErr w:type="gramStart"/>
       <w:r>
         <w:rPr>
           <w:sz w:val="28"/>
@@ -1649,7 +1630,6 @@
         </w:rPr>
         <w:t>Capturing</w:t>
       </w:r>
-      <w:proofErr w:type="gramEnd"/>
       <w:r>
         <w:rPr>
           <w:sz w:val="28"/>
@@ -1739,25 +1719,7 @@
           <w:szCs w:val="28"/>
           <w:lang w:val="en-US"/>
         </w:rPr>
-        <w:t xml:space="preserve">ES6+ Features (Template literals, </w:t>
-      </w:r>
-      <w:proofErr w:type="spellStart"/>
-      <w:r>
-        <w:rPr>
-          <w:sz w:val="28"/>
-          <w:szCs w:val="28"/>
-          <w:lang w:val="en-US"/>
-        </w:rPr>
-        <w:t>Destructuring</w:t>
-      </w:r>
-      <w:proofErr w:type="spellEnd"/>
-      <w:r>
-        <w:rPr>
-          <w:sz w:val="28"/>
-          <w:szCs w:val="28"/>
-          <w:lang w:val="en-US"/>
-        </w:rPr>
-        <w:t xml:space="preserve">, Spread and </w:t>
+        <w:t xml:space="preserve">ES6+ Features (Template literals, Destructuring, Spread and </w:t>
       </w:r>
       <w:r>
         <w:rPr>
@@ -4609,6 +4571,1221 @@
           <w:lang w:val="en-US"/>
         </w:rPr>
         <w:t>Error handling and debugging.</w:t>
+      </w:r>
+    </w:p>
+    <w:p>
+      <w:pPr>
+        <w:ind w:left="720"/>
+        <w:rPr>
+          <w:sz w:val="24"/>
+          <w:szCs w:val="24"/>
+          <w:lang w:val="en-US"/>
+        </w:rPr>
+      </w:pPr>
+    </w:p>
+    <w:p>
+      <w:pPr>
+        <w:ind w:left="720"/>
+        <w:rPr>
+          <w:sz w:val="24"/>
+          <w:szCs w:val="24"/>
+          <w:lang w:val="en-US"/>
+        </w:rPr>
+      </w:pPr>
+    </w:p>
+    <w:p>
+      <w:pPr>
+        <w:rPr>
+          <w:b/>
+          <w:bCs/>
+          <w:sz w:val="30"/>
+          <w:szCs w:val="30"/>
+          <w:lang w:val="en-US"/>
+        </w:rPr>
+      </w:pPr>
+    </w:p>
+    <w:p>
+      <w:pPr>
+        <w:rPr>
+          <w:b/>
+          <w:bCs/>
+          <w:sz w:val="30"/>
+          <w:szCs w:val="30"/>
+          <w:lang w:val="en-US"/>
+        </w:rPr>
+      </w:pPr>
+      <w:r>
+        <w:rPr>
+          <w:b/>
+          <w:bCs/>
+          <w:sz w:val="30"/>
+          <w:szCs w:val="30"/>
+          <w:lang w:val="en-US"/>
+        </w:rPr>
+        <w:lastRenderedPageBreak/>
+        <w:t xml:space="preserve">Date: </w:t>
+      </w:r>
+      <w:r>
+        <w:rPr>
+          <w:b/>
+          <w:bCs/>
+          <w:sz w:val="30"/>
+          <w:szCs w:val="30"/>
+          <w:lang w:val="en-US"/>
+        </w:rPr>
+        <w:t>31</w:t>
+      </w:r>
+      <w:r>
+        <w:rPr>
+          <w:b/>
+          <w:bCs/>
+          <w:sz w:val="30"/>
+          <w:szCs w:val="30"/>
+          <w:lang w:val="en-US"/>
+        </w:rPr>
+        <w:t>/1/25</w:t>
+      </w:r>
+    </w:p>
+    <w:p>
+      <w:pPr>
+        <w:rPr>
+          <w:b/>
+          <w:bCs/>
+          <w:sz w:val="28"/>
+          <w:szCs w:val="28"/>
+          <w:lang w:val="en-US"/>
+        </w:rPr>
+      </w:pPr>
+      <w:r>
+        <w:rPr>
+          <w:b/>
+          <w:bCs/>
+          <w:sz w:val="28"/>
+          <w:szCs w:val="28"/>
+          <w:lang w:val="en-US"/>
+        </w:rPr>
+        <w:t>Topics:</w:t>
+      </w:r>
+    </w:p>
+    <w:p>
+      <w:pPr>
+        <w:pStyle w:val="ListParagraph"/>
+        <w:numPr>
+          <w:ilvl w:val="0"/>
+          <w:numId w:val="6"/>
+        </w:numPr>
+        <w:rPr>
+          <w:sz w:val="24"/>
+          <w:szCs w:val="24"/>
+          <w:lang w:val="en-US"/>
+        </w:rPr>
+      </w:pPr>
+      <w:r>
+        <w:rPr>
+          <w:sz w:val="24"/>
+          <w:szCs w:val="24"/>
+          <w:lang w:val="en-US"/>
+        </w:rPr>
+        <w:t>Understanding ORM.</w:t>
+      </w:r>
+    </w:p>
+    <w:p>
+      <w:pPr>
+        <w:pStyle w:val="ListParagraph"/>
+        <w:numPr>
+          <w:ilvl w:val="0"/>
+          <w:numId w:val="6"/>
+        </w:numPr>
+        <w:rPr>
+          <w:sz w:val="24"/>
+          <w:szCs w:val="24"/>
+          <w:lang w:val="en-US"/>
+        </w:rPr>
+      </w:pPr>
+      <w:r>
+        <w:rPr>
+          <w:sz w:val="24"/>
+          <w:szCs w:val="24"/>
+          <w:lang w:val="en-US"/>
+        </w:rPr>
+        <w:t>Table Creation Using ORM.</w:t>
+      </w:r>
+    </w:p>
+    <w:p>
+      <w:pPr>
+        <w:pStyle w:val="ListParagraph"/>
+        <w:numPr>
+          <w:ilvl w:val="0"/>
+          <w:numId w:val="6"/>
+        </w:numPr>
+        <w:rPr>
+          <w:sz w:val="24"/>
+          <w:szCs w:val="24"/>
+          <w:lang w:val="en-US"/>
+        </w:rPr>
+      </w:pPr>
+      <w:r>
+        <w:rPr>
+          <w:sz w:val="24"/>
+          <w:szCs w:val="24"/>
+          <w:lang w:val="en-US"/>
+        </w:rPr>
+        <w:t>Performing QueryOperations using ORM.</w:t>
+      </w:r>
+    </w:p>
+    <w:p>
+      <w:pPr>
+        <w:ind w:left="720"/>
+        <w:rPr>
+          <w:sz w:val="24"/>
+          <w:szCs w:val="24"/>
+          <w:lang w:val="en-US"/>
+        </w:rPr>
+      </w:pPr>
+    </w:p>
+    <w:p>
+      <w:pPr>
+        <w:ind w:left="720"/>
+        <w:rPr>
+          <w:sz w:val="24"/>
+          <w:szCs w:val="24"/>
+          <w:lang w:val="en-US"/>
+        </w:rPr>
+      </w:pPr>
+    </w:p>
+    <w:p>
+      <w:pPr>
+        <w:rPr>
+          <w:b/>
+          <w:bCs/>
+          <w:sz w:val="30"/>
+          <w:szCs w:val="30"/>
+          <w:lang w:val="en-US"/>
+        </w:rPr>
+      </w:pPr>
+      <w:r>
+        <w:rPr>
+          <w:b/>
+          <w:bCs/>
+          <w:sz w:val="30"/>
+          <w:szCs w:val="30"/>
+          <w:lang w:val="en-US"/>
+        </w:rPr>
+        <w:t xml:space="preserve">Date: </w:t>
+      </w:r>
+      <w:r>
+        <w:rPr>
+          <w:b/>
+          <w:bCs/>
+          <w:sz w:val="30"/>
+          <w:szCs w:val="30"/>
+          <w:lang w:val="en-US"/>
+        </w:rPr>
+        <w:t>3</w:t>
+      </w:r>
+      <w:r>
+        <w:rPr>
+          <w:b/>
+          <w:bCs/>
+          <w:sz w:val="30"/>
+          <w:szCs w:val="30"/>
+          <w:lang w:val="en-US"/>
+        </w:rPr>
+        <w:t>/</w:t>
+      </w:r>
+      <w:r>
+        <w:rPr>
+          <w:b/>
+          <w:bCs/>
+          <w:sz w:val="30"/>
+          <w:szCs w:val="30"/>
+          <w:lang w:val="en-US"/>
+        </w:rPr>
+        <w:t>2</w:t>
+      </w:r>
+      <w:r>
+        <w:rPr>
+          <w:b/>
+          <w:bCs/>
+          <w:sz w:val="30"/>
+          <w:szCs w:val="30"/>
+          <w:lang w:val="en-US"/>
+        </w:rPr>
+        <w:t>/25</w:t>
+      </w:r>
+    </w:p>
+    <w:p>
+      <w:pPr>
+        <w:rPr>
+          <w:b/>
+          <w:bCs/>
+          <w:sz w:val="28"/>
+          <w:szCs w:val="28"/>
+          <w:lang w:val="en-US"/>
+        </w:rPr>
+      </w:pPr>
+      <w:r>
+        <w:rPr>
+          <w:b/>
+          <w:bCs/>
+          <w:sz w:val="28"/>
+          <w:szCs w:val="28"/>
+          <w:lang w:val="en-US"/>
+        </w:rPr>
+        <w:t>Topics:</w:t>
+      </w:r>
+    </w:p>
+    <w:p>
+      <w:pPr>
+        <w:pStyle w:val="ListParagraph"/>
+        <w:numPr>
+          <w:ilvl w:val="0"/>
+          <w:numId w:val="6"/>
+        </w:numPr>
+        <w:rPr>
+          <w:sz w:val="24"/>
+          <w:szCs w:val="24"/>
+          <w:lang w:val="en-US"/>
+        </w:rPr>
+      </w:pPr>
+      <w:r>
+        <w:rPr>
+          <w:sz w:val="24"/>
+          <w:szCs w:val="24"/>
+          <w:lang w:val="en-US"/>
+        </w:rPr>
+        <w:t>Transection in ORM.</w:t>
+      </w:r>
+    </w:p>
+    <w:p>
+      <w:pPr>
+        <w:pStyle w:val="ListParagraph"/>
+        <w:numPr>
+          <w:ilvl w:val="0"/>
+          <w:numId w:val="6"/>
+        </w:numPr>
+        <w:rPr>
+          <w:sz w:val="24"/>
+          <w:szCs w:val="24"/>
+          <w:lang w:val="en-US"/>
+        </w:rPr>
+      </w:pPr>
+      <w:r>
+        <w:rPr>
+          <w:sz w:val="24"/>
+          <w:szCs w:val="24"/>
+          <w:lang w:val="en-US"/>
+        </w:rPr>
+        <w:t>Monday Meeting.</w:t>
+      </w:r>
+    </w:p>
+    <w:p>
+      <w:pPr>
+        <w:pStyle w:val="ListParagraph"/>
+        <w:numPr>
+          <w:ilvl w:val="0"/>
+          <w:numId w:val="6"/>
+        </w:numPr>
+        <w:rPr>
+          <w:sz w:val="24"/>
+          <w:szCs w:val="24"/>
+          <w:lang w:val="en-US"/>
+        </w:rPr>
+      </w:pPr>
+      <w:r>
+        <w:rPr>
+          <w:sz w:val="24"/>
+          <w:szCs w:val="24"/>
+          <w:lang w:val="en-US"/>
+        </w:rPr>
+        <w:t>Relations in ORM.</w:t>
+      </w:r>
+    </w:p>
+    <w:p>
+      <w:pPr>
+        <w:pStyle w:val="ListParagraph"/>
+        <w:ind w:left="1080"/>
+        <w:rPr>
+          <w:sz w:val="24"/>
+          <w:szCs w:val="24"/>
+          <w:lang w:val="en-US"/>
+        </w:rPr>
+      </w:pPr>
+    </w:p>
+    <w:p>
+      <w:pPr>
+        <w:pStyle w:val="ListParagraph"/>
+        <w:ind w:left="1080"/>
+        <w:rPr>
+          <w:sz w:val="24"/>
+          <w:szCs w:val="24"/>
+          <w:lang w:val="en-US"/>
+        </w:rPr>
+      </w:pPr>
+    </w:p>
+    <w:p>
+      <w:pPr>
+        <w:rPr>
+          <w:b/>
+          <w:bCs/>
+          <w:sz w:val="30"/>
+          <w:szCs w:val="30"/>
+          <w:lang w:val="en-US"/>
+        </w:rPr>
+      </w:pPr>
+      <w:r>
+        <w:rPr>
+          <w:b/>
+          <w:bCs/>
+          <w:sz w:val="30"/>
+          <w:szCs w:val="30"/>
+          <w:lang w:val="en-US"/>
+        </w:rPr>
+        <w:t xml:space="preserve">Date: </w:t>
+      </w:r>
+      <w:r>
+        <w:rPr>
+          <w:b/>
+          <w:bCs/>
+          <w:sz w:val="30"/>
+          <w:szCs w:val="30"/>
+          <w:lang w:val="en-US"/>
+        </w:rPr>
+        <w:t>4</w:t>
+      </w:r>
+      <w:r>
+        <w:rPr>
+          <w:b/>
+          <w:bCs/>
+          <w:sz w:val="30"/>
+          <w:szCs w:val="30"/>
+          <w:lang w:val="en-US"/>
+        </w:rPr>
+        <w:t>/</w:t>
+      </w:r>
+      <w:r>
+        <w:rPr>
+          <w:b/>
+          <w:bCs/>
+          <w:sz w:val="30"/>
+          <w:szCs w:val="30"/>
+          <w:lang w:val="en-US"/>
+        </w:rPr>
+        <w:t>2</w:t>
+      </w:r>
+      <w:r>
+        <w:rPr>
+          <w:b/>
+          <w:bCs/>
+          <w:sz w:val="30"/>
+          <w:szCs w:val="30"/>
+          <w:lang w:val="en-US"/>
+        </w:rPr>
+        <w:t>/25</w:t>
+      </w:r>
+    </w:p>
+    <w:p>
+      <w:pPr>
+        <w:rPr>
+          <w:b/>
+          <w:bCs/>
+          <w:sz w:val="28"/>
+          <w:szCs w:val="28"/>
+          <w:lang w:val="en-US"/>
+        </w:rPr>
+      </w:pPr>
+      <w:r>
+        <w:rPr>
+          <w:b/>
+          <w:bCs/>
+          <w:sz w:val="28"/>
+          <w:szCs w:val="28"/>
+          <w:lang w:val="en-US"/>
+        </w:rPr>
+        <w:t>Topics:</w:t>
+      </w:r>
+    </w:p>
+    <w:p>
+      <w:pPr>
+        <w:pStyle w:val="ListParagraph"/>
+        <w:numPr>
+          <w:ilvl w:val="0"/>
+          <w:numId w:val="6"/>
+        </w:numPr>
+        <w:rPr>
+          <w:sz w:val="24"/>
+          <w:szCs w:val="24"/>
+          <w:lang w:val="en-US"/>
+        </w:rPr>
+      </w:pPr>
+      <w:r>
+        <w:rPr>
+          <w:sz w:val="24"/>
+          <w:szCs w:val="24"/>
+          <w:lang w:val="en-US"/>
+        </w:rPr>
+        <w:t>Many to Many relationships in ORM.</w:t>
+      </w:r>
+    </w:p>
+    <w:p>
+      <w:pPr>
+        <w:pStyle w:val="ListParagraph"/>
+        <w:numPr>
+          <w:ilvl w:val="0"/>
+          <w:numId w:val="6"/>
+        </w:numPr>
+        <w:rPr>
+          <w:sz w:val="24"/>
+          <w:szCs w:val="24"/>
+          <w:lang w:val="en-US"/>
+        </w:rPr>
+      </w:pPr>
+      <w:r>
+        <w:rPr>
+          <w:sz w:val="24"/>
+          <w:szCs w:val="24"/>
+          <w:lang w:val="en-US"/>
+        </w:rPr>
+        <w:t>Japanese Learning Class.</w:t>
+      </w:r>
+    </w:p>
+    <w:p>
+      <w:pPr>
+        <w:pStyle w:val="ListParagraph"/>
+        <w:numPr>
+          <w:ilvl w:val="0"/>
+          <w:numId w:val="6"/>
+        </w:numPr>
+        <w:rPr>
+          <w:sz w:val="24"/>
+          <w:szCs w:val="24"/>
+          <w:lang w:val="en-US"/>
+        </w:rPr>
+      </w:pPr>
+      <w:r>
+        <w:rPr>
+          <w:sz w:val="24"/>
+          <w:szCs w:val="24"/>
+          <w:lang w:val="en-US"/>
+        </w:rPr>
+        <w:t>Saving Images Using Multer.</w:t>
+      </w:r>
+    </w:p>
+    <w:p>
+      <w:pPr>
+        <w:pStyle w:val="ListParagraph"/>
+        <w:numPr>
+          <w:ilvl w:val="0"/>
+          <w:numId w:val="6"/>
+        </w:numPr>
+        <w:rPr>
+          <w:sz w:val="24"/>
+          <w:szCs w:val="24"/>
+          <w:lang w:val="en-US"/>
+        </w:rPr>
+      </w:pPr>
+      <w:r>
+        <w:rPr>
+          <w:sz w:val="24"/>
+          <w:szCs w:val="24"/>
+          <w:lang w:val="en-US"/>
+        </w:rPr>
+        <w:t>Serving Static Files.</w:t>
+      </w:r>
+    </w:p>
+    <w:p>
+      <w:pPr>
+        <w:ind w:left="720"/>
+        <w:rPr>
+          <w:sz w:val="24"/>
+          <w:szCs w:val="24"/>
+          <w:lang w:val="en-US"/>
+        </w:rPr>
+      </w:pPr>
+    </w:p>
+    <w:p>
+      <w:pPr>
+        <w:ind w:left="720"/>
+        <w:rPr>
+          <w:sz w:val="24"/>
+          <w:szCs w:val="24"/>
+          <w:lang w:val="en-US"/>
+        </w:rPr>
+      </w:pPr>
+    </w:p>
+    <w:p>
+      <w:pPr>
+        <w:rPr>
+          <w:b/>
+          <w:bCs/>
+          <w:sz w:val="30"/>
+          <w:szCs w:val="30"/>
+          <w:lang w:val="en-US"/>
+        </w:rPr>
+      </w:pPr>
+      <w:r>
+        <w:rPr>
+          <w:b/>
+          <w:bCs/>
+          <w:sz w:val="30"/>
+          <w:szCs w:val="30"/>
+          <w:lang w:val="en-US"/>
+        </w:rPr>
+        <w:t xml:space="preserve">Date: </w:t>
+      </w:r>
+      <w:r>
+        <w:rPr>
+          <w:b/>
+          <w:bCs/>
+          <w:sz w:val="30"/>
+          <w:szCs w:val="30"/>
+          <w:lang w:val="en-US"/>
+        </w:rPr>
+        <w:t>5</w:t>
+      </w:r>
+      <w:r>
+        <w:rPr>
+          <w:b/>
+          <w:bCs/>
+          <w:sz w:val="30"/>
+          <w:szCs w:val="30"/>
+          <w:lang w:val="en-US"/>
+        </w:rPr>
+        <w:t>/</w:t>
+      </w:r>
+      <w:r>
+        <w:rPr>
+          <w:b/>
+          <w:bCs/>
+          <w:sz w:val="30"/>
+          <w:szCs w:val="30"/>
+          <w:lang w:val="en-US"/>
+        </w:rPr>
+        <w:t>2</w:t>
+      </w:r>
+      <w:r>
+        <w:rPr>
+          <w:b/>
+          <w:bCs/>
+          <w:sz w:val="30"/>
+          <w:szCs w:val="30"/>
+          <w:lang w:val="en-US"/>
+        </w:rPr>
+        <w:t>/25</w:t>
+      </w:r>
+    </w:p>
+    <w:p>
+      <w:pPr>
+        <w:rPr>
+          <w:b/>
+          <w:bCs/>
+          <w:sz w:val="28"/>
+          <w:szCs w:val="28"/>
+          <w:lang w:val="en-US"/>
+        </w:rPr>
+      </w:pPr>
+      <w:r>
+        <w:rPr>
+          <w:b/>
+          <w:bCs/>
+          <w:sz w:val="28"/>
+          <w:szCs w:val="28"/>
+          <w:lang w:val="en-US"/>
+        </w:rPr>
+        <w:t>Topics:</w:t>
+      </w:r>
+    </w:p>
+    <w:p>
+      <w:pPr>
+        <w:pStyle w:val="ListParagraph"/>
+        <w:numPr>
+          <w:ilvl w:val="0"/>
+          <w:numId w:val="6"/>
+        </w:numPr>
+        <w:rPr>
+          <w:sz w:val="24"/>
+          <w:szCs w:val="24"/>
+          <w:lang w:val="en-US"/>
+        </w:rPr>
+      </w:pPr>
+      <w:r>
+        <w:rPr>
+          <w:sz w:val="24"/>
+          <w:szCs w:val="24"/>
+          <w:lang w:val="en-US"/>
+        </w:rPr>
+        <w:t>Learn Swagger and API Documentation.</w:t>
+      </w:r>
+    </w:p>
+    <w:p>
+      <w:pPr>
+        <w:pStyle w:val="ListParagraph"/>
+        <w:numPr>
+          <w:ilvl w:val="0"/>
+          <w:numId w:val="6"/>
+        </w:numPr>
+        <w:rPr>
+          <w:sz w:val="24"/>
+          <w:szCs w:val="24"/>
+          <w:lang w:val="en-US"/>
+        </w:rPr>
+      </w:pPr>
+      <w:r>
+        <w:rPr>
+          <w:sz w:val="24"/>
+          <w:szCs w:val="24"/>
+          <w:lang w:val="en-US"/>
+        </w:rPr>
+        <w:t>Start Implementing Assignment – 5.</w:t>
+      </w:r>
+    </w:p>
+    <w:p>
+      <w:pPr>
+        <w:rPr>
+          <w:sz w:val="24"/>
+          <w:szCs w:val="24"/>
+          <w:lang w:val="en-US"/>
+        </w:rPr>
+      </w:pPr>
+    </w:p>
+    <w:p>
+      <w:pPr>
+        <w:rPr>
+          <w:sz w:val="24"/>
+          <w:szCs w:val="24"/>
+          <w:lang w:val="en-US"/>
+        </w:rPr>
+      </w:pPr>
+    </w:p>
+    <w:p>
+      <w:pPr>
+        <w:rPr>
+          <w:b/>
+          <w:bCs/>
+          <w:sz w:val="30"/>
+          <w:szCs w:val="30"/>
+          <w:lang w:val="en-US"/>
+        </w:rPr>
+      </w:pPr>
+      <w:r>
+        <w:rPr>
+          <w:b/>
+          <w:bCs/>
+          <w:sz w:val="30"/>
+          <w:szCs w:val="30"/>
+          <w:lang w:val="en-US"/>
+        </w:rPr>
+        <w:t xml:space="preserve">Date: </w:t>
+      </w:r>
+      <w:r>
+        <w:rPr>
+          <w:b/>
+          <w:bCs/>
+          <w:sz w:val="30"/>
+          <w:szCs w:val="30"/>
+          <w:lang w:val="en-US"/>
+        </w:rPr>
+        <w:t>6</w:t>
+      </w:r>
+      <w:r>
+        <w:rPr>
+          <w:b/>
+          <w:bCs/>
+          <w:sz w:val="30"/>
+          <w:szCs w:val="30"/>
+          <w:lang w:val="en-US"/>
+        </w:rPr>
+        <w:t>/</w:t>
+      </w:r>
+      <w:r>
+        <w:rPr>
+          <w:b/>
+          <w:bCs/>
+          <w:sz w:val="30"/>
+          <w:szCs w:val="30"/>
+          <w:lang w:val="en-US"/>
+        </w:rPr>
+        <w:t>2</w:t>
+      </w:r>
+      <w:r>
+        <w:rPr>
+          <w:b/>
+          <w:bCs/>
+          <w:sz w:val="30"/>
+          <w:szCs w:val="30"/>
+          <w:lang w:val="en-US"/>
+        </w:rPr>
+        <w:t>/25</w:t>
+      </w:r>
+    </w:p>
+    <w:p>
+      <w:pPr>
+        <w:rPr>
+          <w:b/>
+          <w:bCs/>
+          <w:sz w:val="28"/>
+          <w:szCs w:val="28"/>
+          <w:lang w:val="en-US"/>
+        </w:rPr>
+      </w:pPr>
+      <w:r>
+        <w:rPr>
+          <w:b/>
+          <w:bCs/>
+          <w:sz w:val="28"/>
+          <w:szCs w:val="28"/>
+          <w:lang w:val="en-US"/>
+        </w:rPr>
+        <w:t>Topics:</w:t>
+      </w:r>
+    </w:p>
+    <w:p>
+      <w:pPr>
+        <w:pStyle w:val="ListParagraph"/>
+        <w:numPr>
+          <w:ilvl w:val="0"/>
+          <w:numId w:val="6"/>
+        </w:numPr>
+        <w:rPr>
+          <w:sz w:val="24"/>
+          <w:szCs w:val="24"/>
+          <w:lang w:val="en-US"/>
+        </w:rPr>
+      </w:pPr>
+      <w:r>
+        <w:rPr>
+          <w:sz w:val="24"/>
+          <w:szCs w:val="24"/>
+          <w:lang w:val="en-US"/>
+        </w:rPr>
+        <w:t>Completed Assignment-5.</w:t>
+      </w:r>
+    </w:p>
+    <w:p>
+      <w:pPr>
+        <w:pStyle w:val="ListParagraph"/>
+        <w:numPr>
+          <w:ilvl w:val="0"/>
+          <w:numId w:val="6"/>
+        </w:numPr>
+        <w:rPr>
+          <w:sz w:val="24"/>
+          <w:szCs w:val="24"/>
+          <w:lang w:val="en-US"/>
+        </w:rPr>
+      </w:pPr>
+      <w:r>
+        <w:rPr>
+          <w:sz w:val="24"/>
+          <w:szCs w:val="24"/>
+          <w:lang w:val="en-US"/>
+        </w:rPr>
+        <w:lastRenderedPageBreak/>
+        <w:t>Japanese Learning Class</w:t>
+      </w:r>
+      <w:r>
+        <w:rPr>
+          <w:sz w:val="24"/>
+          <w:szCs w:val="24"/>
+          <w:lang w:val="en-US"/>
+        </w:rPr>
+        <w:t>.</w:t>
+      </w:r>
+    </w:p>
+    <w:p>
+      <w:pPr>
+        <w:pStyle w:val="ListParagraph"/>
+        <w:numPr>
+          <w:ilvl w:val="0"/>
+          <w:numId w:val="6"/>
+        </w:numPr>
+        <w:rPr>
+          <w:sz w:val="24"/>
+          <w:szCs w:val="24"/>
+          <w:lang w:val="en-US"/>
+        </w:rPr>
+      </w:pPr>
+      <w:r>
+        <w:rPr>
+          <w:sz w:val="24"/>
+          <w:szCs w:val="24"/>
+          <w:lang w:val="en-US"/>
+        </w:rPr>
+        <w:t>Japanese introduction speech practice.</w:t>
+      </w:r>
+    </w:p>
+    <w:p>
+      <w:pPr>
+        <w:pStyle w:val="ListParagraph"/>
+        <w:ind w:left="1080"/>
+        <w:rPr>
+          <w:sz w:val="24"/>
+          <w:szCs w:val="24"/>
+          <w:lang w:val="en-US"/>
+        </w:rPr>
+      </w:pPr>
+    </w:p>
+    <w:p>
+      <w:pPr>
+        <w:pStyle w:val="ListParagraph"/>
+        <w:ind w:left="1080"/>
+        <w:rPr>
+          <w:sz w:val="24"/>
+          <w:szCs w:val="24"/>
+          <w:lang w:val="en-US"/>
+        </w:rPr>
+      </w:pPr>
+    </w:p>
+    <w:p>
+      <w:pPr>
+        <w:rPr>
+          <w:b/>
+          <w:bCs/>
+          <w:sz w:val="30"/>
+          <w:szCs w:val="30"/>
+          <w:lang w:val="en-US"/>
+        </w:rPr>
+      </w:pPr>
+      <w:r>
+        <w:rPr>
+          <w:b/>
+          <w:bCs/>
+          <w:sz w:val="30"/>
+          <w:szCs w:val="30"/>
+          <w:lang w:val="en-US"/>
+        </w:rPr>
+        <w:t xml:space="preserve">Date: </w:t>
+      </w:r>
+      <w:r>
+        <w:rPr>
+          <w:b/>
+          <w:bCs/>
+          <w:sz w:val="30"/>
+          <w:szCs w:val="30"/>
+          <w:lang w:val="en-US"/>
+        </w:rPr>
+        <w:t>7</w:t>
+      </w:r>
+      <w:r>
+        <w:rPr>
+          <w:b/>
+          <w:bCs/>
+          <w:sz w:val="30"/>
+          <w:szCs w:val="30"/>
+          <w:lang w:val="en-US"/>
+        </w:rPr>
+        <w:t>/</w:t>
+      </w:r>
+      <w:r>
+        <w:rPr>
+          <w:b/>
+          <w:bCs/>
+          <w:sz w:val="30"/>
+          <w:szCs w:val="30"/>
+          <w:lang w:val="en-US"/>
+        </w:rPr>
+        <w:t>2</w:t>
+      </w:r>
+      <w:r>
+        <w:rPr>
+          <w:b/>
+          <w:bCs/>
+          <w:sz w:val="30"/>
+          <w:szCs w:val="30"/>
+          <w:lang w:val="en-US"/>
+        </w:rPr>
+        <w:t>/25</w:t>
+      </w:r>
+    </w:p>
+    <w:p>
+      <w:pPr>
+        <w:rPr>
+          <w:b/>
+          <w:bCs/>
+          <w:sz w:val="28"/>
+          <w:szCs w:val="28"/>
+          <w:lang w:val="en-US"/>
+        </w:rPr>
+      </w:pPr>
+      <w:r>
+        <w:rPr>
+          <w:b/>
+          <w:bCs/>
+          <w:sz w:val="28"/>
+          <w:szCs w:val="28"/>
+          <w:lang w:val="en-US"/>
+        </w:rPr>
+        <w:t>Topics:</w:t>
+      </w:r>
+    </w:p>
+    <w:p>
+      <w:pPr>
+        <w:pStyle w:val="ListParagraph"/>
+        <w:numPr>
+          <w:ilvl w:val="0"/>
+          <w:numId w:val="6"/>
+        </w:numPr>
+        <w:rPr>
+          <w:sz w:val="24"/>
+          <w:szCs w:val="24"/>
+          <w:lang w:val="en-US"/>
+        </w:rPr>
+      </w:pPr>
+      <w:r>
+        <w:rPr>
+          <w:sz w:val="24"/>
+          <w:szCs w:val="24"/>
+          <w:lang w:val="en-US"/>
+        </w:rPr>
+        <w:t>Japanese Introduction speech.</w:t>
+      </w:r>
+    </w:p>
+    <w:p>
+      <w:pPr>
+        <w:pStyle w:val="ListParagraph"/>
+        <w:numPr>
+          <w:ilvl w:val="0"/>
+          <w:numId w:val="6"/>
+        </w:numPr>
+        <w:rPr>
+          <w:sz w:val="24"/>
+          <w:szCs w:val="24"/>
+          <w:lang w:val="en-US"/>
+        </w:rPr>
+      </w:pPr>
+      <w:r>
+        <w:rPr>
+          <w:sz w:val="24"/>
+          <w:szCs w:val="24"/>
+          <w:lang w:val="en-US"/>
+        </w:rPr>
+        <w:t>Task Review and Implementation of Suggestions.</w:t>
+      </w:r>
+    </w:p>
+    <w:p>
+      <w:pPr>
+        <w:rPr>
+          <w:sz w:val="24"/>
+          <w:szCs w:val="24"/>
+          <w:lang w:val="en-US"/>
+        </w:rPr>
+      </w:pPr>
+    </w:p>
+    <w:p>
+      <w:pPr>
+        <w:rPr>
+          <w:sz w:val="24"/>
+          <w:szCs w:val="24"/>
+          <w:lang w:val="en-US"/>
+        </w:rPr>
+      </w:pPr>
+    </w:p>
+    <w:p>
+      <w:pPr>
+        <w:rPr>
+          <w:b/>
+          <w:bCs/>
+          <w:sz w:val="30"/>
+          <w:szCs w:val="30"/>
+          <w:lang w:val="en-US"/>
+        </w:rPr>
+      </w:pPr>
+      <w:r>
+        <w:rPr>
+          <w:b/>
+          <w:bCs/>
+          <w:sz w:val="30"/>
+          <w:szCs w:val="30"/>
+          <w:lang w:val="en-US"/>
+        </w:rPr>
+        <w:t xml:space="preserve">Date: </w:t>
+      </w:r>
+      <w:r>
+        <w:rPr>
+          <w:b/>
+          <w:bCs/>
+          <w:sz w:val="30"/>
+          <w:szCs w:val="30"/>
+          <w:lang w:val="en-US"/>
+        </w:rPr>
+        <w:t>10</w:t>
+      </w:r>
+      <w:r>
+        <w:rPr>
+          <w:b/>
+          <w:bCs/>
+          <w:sz w:val="30"/>
+          <w:szCs w:val="30"/>
+          <w:lang w:val="en-US"/>
+        </w:rPr>
+        <w:t>/</w:t>
+      </w:r>
+      <w:r>
+        <w:rPr>
+          <w:b/>
+          <w:bCs/>
+          <w:sz w:val="30"/>
+          <w:szCs w:val="30"/>
+          <w:lang w:val="en-US"/>
+        </w:rPr>
+        <w:t>2</w:t>
+      </w:r>
+      <w:r>
+        <w:rPr>
+          <w:b/>
+          <w:bCs/>
+          <w:sz w:val="30"/>
+          <w:szCs w:val="30"/>
+          <w:lang w:val="en-US"/>
+        </w:rPr>
+        <w:t>/25</w:t>
+      </w:r>
+    </w:p>
+    <w:p>
+      <w:pPr>
+        <w:rPr>
+          <w:b/>
+          <w:bCs/>
+          <w:sz w:val="28"/>
+          <w:szCs w:val="28"/>
+          <w:lang w:val="en-US"/>
+        </w:rPr>
+      </w:pPr>
+      <w:r>
+        <w:rPr>
+          <w:b/>
+          <w:bCs/>
+          <w:sz w:val="28"/>
+          <w:szCs w:val="28"/>
+          <w:lang w:val="en-US"/>
+        </w:rPr>
+        <w:t>Topics:</w:t>
+      </w:r>
+    </w:p>
+    <w:p>
+      <w:pPr>
+        <w:pStyle w:val="ListParagraph"/>
+        <w:numPr>
+          <w:ilvl w:val="0"/>
+          <w:numId w:val="6"/>
+        </w:numPr>
+        <w:rPr>
+          <w:sz w:val="24"/>
+          <w:szCs w:val="24"/>
+          <w:lang w:val="en-US"/>
+        </w:rPr>
+      </w:pPr>
+      <w:r>
+        <w:rPr>
+          <w:sz w:val="24"/>
+          <w:szCs w:val="24"/>
+          <w:lang w:val="en-US"/>
+        </w:rPr>
+        <w:t>Introduction to reacts.</w:t>
+      </w:r>
+    </w:p>
+    <w:p>
+      <w:pPr>
+        <w:pStyle w:val="ListParagraph"/>
+        <w:numPr>
+          <w:ilvl w:val="0"/>
+          <w:numId w:val="6"/>
+        </w:numPr>
+        <w:rPr>
+          <w:sz w:val="24"/>
+          <w:szCs w:val="24"/>
+          <w:lang w:val="en-US"/>
+        </w:rPr>
+      </w:pPr>
+      <w:r>
+        <w:rPr>
+          <w:sz w:val="24"/>
+          <w:szCs w:val="24"/>
+          <w:lang w:val="en-US"/>
+        </w:rPr>
+        <w:t>NVM, NPM, NPX, LTS.</w:t>
+      </w:r>
+    </w:p>
+    <w:p>
+      <w:pPr>
+        <w:pStyle w:val="ListParagraph"/>
+        <w:numPr>
+          <w:ilvl w:val="0"/>
+          <w:numId w:val="6"/>
+        </w:numPr>
+        <w:rPr>
+          <w:sz w:val="24"/>
+          <w:szCs w:val="24"/>
+          <w:lang w:val="en-US"/>
+        </w:rPr>
+      </w:pPr>
+      <w:r>
+        <w:rPr>
+          <w:sz w:val="24"/>
+          <w:szCs w:val="24"/>
+          <w:lang w:val="en-US"/>
+        </w:rPr>
+        <w:t>JSX</w:t>
+      </w:r>
+      <w:r>
+        <w:rPr>
+          <w:sz w:val="24"/>
+          <w:szCs w:val="24"/>
+          <w:lang w:val="en-US"/>
+        </w:rPr>
+        <w:t>.</w:t>
+      </w:r>
+    </w:p>
+    <w:p>
+      <w:pPr>
+        <w:pStyle w:val="ListParagraph"/>
+        <w:numPr>
+          <w:ilvl w:val="0"/>
+          <w:numId w:val="6"/>
+        </w:numPr>
+        <w:rPr>
+          <w:sz w:val="24"/>
+          <w:szCs w:val="24"/>
+          <w:lang w:val="en-US"/>
+        </w:rPr>
+      </w:pPr>
+      <w:r>
+        <w:rPr>
+          <w:sz w:val="24"/>
+          <w:szCs w:val="24"/>
+          <w:lang w:val="en-US"/>
+        </w:rPr>
+        <w:t>Babel</w:t>
+      </w:r>
+      <w:r>
+        <w:rPr>
+          <w:sz w:val="24"/>
+          <w:szCs w:val="24"/>
+          <w:lang w:val="en-US"/>
+        </w:rPr>
+        <w:t>.</w:t>
+      </w:r>
+    </w:p>
+    <w:p>
+      <w:pPr>
+        <w:pStyle w:val="ListParagraph"/>
+        <w:numPr>
+          <w:ilvl w:val="0"/>
+          <w:numId w:val="6"/>
+        </w:numPr>
+        <w:rPr>
+          <w:sz w:val="24"/>
+          <w:szCs w:val="24"/>
+          <w:lang w:val="en-US"/>
+        </w:rPr>
+      </w:pPr>
+      <w:r>
+        <w:rPr>
+          <w:sz w:val="24"/>
+          <w:szCs w:val="24"/>
+          <w:lang w:val="en-US"/>
+        </w:rPr>
+        <w:t>Setup Environment.</w:t>
       </w:r>
     </w:p>
     <w:sectPr>
@@ -4709,7 +5886,7 @@
   <w:abstractNum w:abstractNumId="0" w15:restartNumberingAfterBreak="0">
     <w:nsid w:val="0C816A6E"/>
     <w:multiLevelType w:val="hybridMultilevel"/>
-    <w:tmpl w:val="74263DC4"/>
+    <w:tmpl w:val="DE2E4292"/>
     <w:lvl w:ilvl="0" w:tplc="40090001">
       <w:start w:val="1"/>
       <w:numFmt w:val="bullet"/>

</xml_diff>